<commit_message>
Daily Homework 17/0/2021 + fix Question DH 16/04/2021
</commit_message>
<xml_diff>
--- a/Daily Homeworks2.docx
+++ b/Daily Homeworks2.docx
@@ -1559,16 +1559,7 @@
           <w:szCs w:val="28"/>
           <w:lang w:val="en-US"/>
         </w:rPr>
-        <w:t xml:space="preserve"> </w:t>
-      </w:r>
-      <w:r>
-        <w:rPr>
-          <w:rFonts w:ascii="Times New Roman" w:hAnsi="Times New Roman" w:cs="Times New Roman"/>
-          <w:sz w:val="28"/>
-          <w:szCs w:val="28"/>
-          <w:lang w:val="en-US"/>
-        </w:rPr>
-        <w:t xml:space="preserve">file </w:t>
+        <w:t xml:space="preserve"> file </w:t>
       </w:r>
       <w:proofErr w:type="spellStart"/>
       <w:r>
@@ -1618,16 +1609,7 @@
           <w:szCs w:val="28"/>
           <w:lang w:val="en-US"/>
         </w:rPr>
-        <w:t>trạ</w:t>
-      </w:r>
-      <w:r>
-        <w:rPr>
-          <w:rFonts w:ascii="Times New Roman" w:hAnsi="Times New Roman" w:cs="Times New Roman"/>
-          <w:sz w:val="28"/>
-          <w:szCs w:val="28"/>
-          <w:lang w:val="en-US"/>
-        </w:rPr>
-        <w:t>ng</w:t>
+        <w:t>trạng</w:t>
       </w:r>
       <w:proofErr w:type="spellEnd"/>
       <w:proofErr w:type="gramEnd"/>
@@ -1658,16 +1640,7 @@
           <w:szCs w:val="28"/>
           <w:lang w:val="en-US"/>
         </w:rPr>
-        <w:t xml:space="preserve"> Untracked </w:t>
-      </w:r>
-      <w:r>
-        <w:rPr>
-          <w:rFonts w:ascii="Times New Roman" w:hAnsi="Times New Roman" w:cs="Times New Roman"/>
-          <w:sz w:val="28"/>
-          <w:szCs w:val="28"/>
-          <w:lang w:val="en-US"/>
-        </w:rPr>
-        <w:t xml:space="preserve"> sang Tracked ( </w:t>
+        <w:t xml:space="preserve"> Untracked  sang Tracked ( </w:t>
       </w:r>
       <w:proofErr w:type="spellStart"/>
       <w:r>
@@ -2941,7 +2914,6 @@
         </w:rPr>
         <w:t xml:space="preserve"> add)</w:t>
       </w:r>
-      <w:proofErr w:type="spellStart"/>
     </w:p>
     <w:p>
       <w:pPr>
@@ -2952,7 +2924,6 @@
           <w:lang w:val="en-US"/>
         </w:rPr>
       </w:pPr>
-      <w:proofErr w:type="spellEnd"/>
       <w:r>
         <w:rPr>
           <w:rFonts w:ascii="Times New Roman" w:hAnsi="Times New Roman" w:cs="Times New Roman"/>
@@ -3713,7 +3684,17 @@
           <w:szCs w:val="28"/>
           <w:lang w:val="en-US"/>
         </w:rPr>
-        <w:t xml:space="preserve"> 1: Working Directory</w:t>
+        <w:t xml:space="preserve"> 1:</w:t>
+      </w:r>
+      <w:r>
+        <w:rPr>
+          <w:rFonts w:ascii="Times New Roman" w:hAnsi="Times New Roman" w:cs="Times New Roman"/>
+          <w:b/>
+          <w:sz w:val="28"/>
+          <w:szCs w:val="28"/>
+          <w:lang w:val="en-US"/>
+        </w:rPr>
+        <w:t xml:space="preserve"> Modified</w:t>
       </w:r>
     </w:p>
     <w:p>
@@ -3782,7 +3763,7 @@
           <w:szCs w:val="28"/>
           <w:lang w:val="en-US"/>
         </w:rPr>
-        <w:t>untrackeđ</w:t>
+        <w:t>trackeđ</w:t>
       </w:r>
       <w:proofErr w:type="spellEnd"/>
       <w:r>
@@ -3872,17 +3853,1371 @@
           <w:szCs w:val="28"/>
           <w:lang w:val="en-US"/>
         </w:rPr>
-        <w:t xml:space="preserve"> ta, </w:t>
-      </w:r>
-      <w:proofErr w:type="spellStart"/>
-      <w:r>
-        <w:rPr>
-          <w:rFonts w:ascii="Times New Roman" w:hAnsi="Times New Roman" w:cs="Times New Roman"/>
-          <w:sz w:val="28"/>
-          <w:szCs w:val="28"/>
-          <w:lang w:val="en-US"/>
-        </w:rPr>
-        <w:t>có</w:t>
+        <w:t xml:space="preserve"> ta</w:t>
+      </w:r>
+      <w:r>
+        <w:rPr>
+          <w:rFonts w:ascii="Times New Roman" w:hAnsi="Times New Roman" w:cs="Times New Roman"/>
+          <w:sz w:val="28"/>
+          <w:szCs w:val="28"/>
+          <w:lang w:val="en-US"/>
+        </w:rPr>
+        <w:t xml:space="preserve"> </w:t>
+      </w:r>
+      <w:proofErr w:type="spellStart"/>
+      <w:r>
+        <w:rPr>
+          <w:rFonts w:ascii="Times New Roman" w:hAnsi="Times New Roman" w:cs="Times New Roman"/>
+          <w:sz w:val="28"/>
+          <w:szCs w:val="28"/>
+          <w:lang w:val="en-US"/>
+        </w:rPr>
+        <w:t>được</w:t>
+      </w:r>
+      <w:proofErr w:type="spellEnd"/>
+      <w:r>
+        <w:rPr>
+          <w:rFonts w:ascii="Times New Roman" w:hAnsi="Times New Roman" w:cs="Times New Roman"/>
+          <w:sz w:val="28"/>
+          <w:szCs w:val="28"/>
+          <w:lang w:val="en-US"/>
+        </w:rPr>
+        <w:t xml:space="preserve"> </w:t>
+      </w:r>
+      <w:proofErr w:type="spellStart"/>
+      <w:r>
+        <w:rPr>
+          <w:rFonts w:ascii="Times New Roman" w:hAnsi="Times New Roman" w:cs="Times New Roman"/>
+          <w:sz w:val="28"/>
+          <w:szCs w:val="28"/>
+          <w:lang w:val="en-US"/>
+        </w:rPr>
+        <w:t>sửa</w:t>
+      </w:r>
+      <w:proofErr w:type="spellEnd"/>
+      <w:r>
+        <w:rPr>
+          <w:rFonts w:ascii="Times New Roman" w:hAnsi="Times New Roman" w:cs="Times New Roman"/>
+          <w:sz w:val="28"/>
+          <w:szCs w:val="28"/>
+          <w:lang w:val="en-US"/>
+        </w:rPr>
+        <w:t xml:space="preserve"> </w:t>
+      </w:r>
+      <w:proofErr w:type="spellStart"/>
+      <w:r>
+        <w:rPr>
+          <w:rFonts w:ascii="Times New Roman" w:hAnsi="Times New Roman" w:cs="Times New Roman"/>
+          <w:sz w:val="28"/>
+          <w:szCs w:val="28"/>
+          <w:lang w:val="en-US"/>
+        </w:rPr>
+        <w:t>đổi</w:t>
+      </w:r>
+      <w:proofErr w:type="spellEnd"/>
+      <w:r>
+        <w:rPr>
+          <w:rFonts w:ascii="Times New Roman" w:hAnsi="Times New Roman" w:cs="Times New Roman"/>
+          <w:sz w:val="28"/>
+          <w:szCs w:val="28"/>
+          <w:lang w:val="en-US"/>
+        </w:rPr>
+        <w:t xml:space="preserve"> </w:t>
+      </w:r>
+      <w:proofErr w:type="spellStart"/>
+      <w:r>
+        <w:rPr>
+          <w:rFonts w:ascii="Times New Roman" w:hAnsi="Times New Roman" w:cs="Times New Roman"/>
+          <w:sz w:val="28"/>
+          <w:szCs w:val="28"/>
+          <w:lang w:val="en-US"/>
+        </w:rPr>
+        <w:t>nhưng</w:t>
+      </w:r>
+      <w:proofErr w:type="spellEnd"/>
+      <w:r>
+        <w:rPr>
+          <w:rFonts w:ascii="Times New Roman" w:hAnsi="Times New Roman" w:cs="Times New Roman"/>
+          <w:sz w:val="28"/>
+          <w:szCs w:val="28"/>
+          <w:lang w:val="en-US"/>
+        </w:rPr>
+        <w:t xml:space="preserve"> </w:t>
+      </w:r>
+      <w:proofErr w:type="spellStart"/>
+      <w:r>
+        <w:rPr>
+          <w:rFonts w:ascii="Times New Roman" w:hAnsi="Times New Roman" w:cs="Times New Roman"/>
+          <w:sz w:val="28"/>
+          <w:szCs w:val="28"/>
+          <w:lang w:val="en-US"/>
+        </w:rPr>
+        <w:t>chưa</w:t>
+      </w:r>
+      <w:proofErr w:type="spellEnd"/>
+      <w:r>
+        <w:rPr>
+          <w:rFonts w:ascii="Times New Roman" w:hAnsi="Times New Roman" w:cs="Times New Roman"/>
+          <w:sz w:val="28"/>
+          <w:szCs w:val="28"/>
+          <w:lang w:val="en-US"/>
+        </w:rPr>
+        <w:t xml:space="preserve"> </w:t>
+      </w:r>
+      <w:proofErr w:type="spellStart"/>
+      <w:r>
+        <w:rPr>
+          <w:rFonts w:ascii="Times New Roman" w:hAnsi="Times New Roman" w:cs="Times New Roman"/>
+          <w:sz w:val="28"/>
+          <w:szCs w:val="28"/>
+          <w:lang w:val="en-US"/>
+        </w:rPr>
+        <w:t>được</w:t>
+      </w:r>
+      <w:proofErr w:type="spellEnd"/>
+      <w:r>
+        <w:rPr>
+          <w:rFonts w:ascii="Times New Roman" w:hAnsi="Times New Roman" w:cs="Times New Roman"/>
+          <w:sz w:val="28"/>
+          <w:szCs w:val="28"/>
+          <w:lang w:val="en-US"/>
+        </w:rPr>
+        <w:t xml:space="preserve"> </w:t>
+      </w:r>
+      <w:proofErr w:type="spellStart"/>
+      <w:r>
+        <w:rPr>
+          <w:rFonts w:ascii="Times New Roman" w:hAnsi="Times New Roman" w:cs="Times New Roman"/>
+          <w:sz w:val="28"/>
+          <w:szCs w:val="28"/>
+          <w:lang w:val="en-US"/>
+        </w:rPr>
+        <w:t>lưu</w:t>
+      </w:r>
+      <w:proofErr w:type="spellEnd"/>
+      <w:r>
+        <w:rPr>
+          <w:rFonts w:ascii="Times New Roman" w:hAnsi="Times New Roman" w:cs="Times New Roman"/>
+          <w:sz w:val="28"/>
+          <w:szCs w:val="28"/>
+          <w:lang w:val="en-US"/>
+        </w:rPr>
+        <w:t xml:space="preserve"> </w:t>
+      </w:r>
+      <w:proofErr w:type="spellStart"/>
+      <w:r>
+        <w:rPr>
+          <w:rFonts w:ascii="Times New Roman" w:hAnsi="Times New Roman" w:cs="Times New Roman"/>
+          <w:sz w:val="28"/>
+          <w:szCs w:val="28"/>
+          <w:lang w:val="en-US"/>
+        </w:rPr>
+        <w:t>vào</w:t>
+      </w:r>
+      <w:proofErr w:type="spellEnd"/>
+      <w:r>
+        <w:rPr>
+          <w:rFonts w:ascii="Times New Roman" w:hAnsi="Times New Roman" w:cs="Times New Roman"/>
+          <w:sz w:val="28"/>
+          <w:szCs w:val="28"/>
+          <w:lang w:val="en-US"/>
+        </w:rPr>
+        <w:t xml:space="preserve"> </w:t>
+      </w:r>
+      <w:proofErr w:type="spellStart"/>
+      <w:r>
+        <w:rPr>
+          <w:rFonts w:ascii="Times New Roman" w:hAnsi="Times New Roman" w:cs="Times New Roman"/>
+          <w:sz w:val="28"/>
+          <w:szCs w:val="28"/>
+          <w:lang w:val="en-US"/>
+        </w:rPr>
+        <w:t>git</w:t>
+      </w:r>
+      <w:proofErr w:type="spellEnd"/>
+      <w:r>
+        <w:rPr>
+          <w:rFonts w:ascii="Times New Roman" w:hAnsi="Times New Roman" w:cs="Times New Roman"/>
+          <w:sz w:val="28"/>
+          <w:szCs w:val="28"/>
+          <w:lang w:val="en-US"/>
+        </w:rPr>
+        <w:t xml:space="preserve"> (</w:t>
+      </w:r>
+      <w:proofErr w:type="spellStart"/>
+      <w:r>
+        <w:rPr>
+          <w:rFonts w:ascii="Times New Roman" w:hAnsi="Times New Roman" w:cs="Times New Roman"/>
+          <w:sz w:val="28"/>
+          <w:szCs w:val="28"/>
+          <w:lang w:val="en-US"/>
+        </w:rPr>
+        <w:t>chưa</w:t>
+      </w:r>
+      <w:proofErr w:type="spellEnd"/>
+      <w:r>
+        <w:rPr>
+          <w:rFonts w:ascii="Times New Roman" w:hAnsi="Times New Roman" w:cs="Times New Roman"/>
+          <w:sz w:val="28"/>
+          <w:szCs w:val="28"/>
+          <w:lang w:val="en-US"/>
+        </w:rPr>
+        <w:t xml:space="preserve"> </w:t>
+      </w:r>
+      <w:proofErr w:type="spellStart"/>
+      <w:r>
+        <w:rPr>
+          <w:rFonts w:ascii="Times New Roman" w:hAnsi="Times New Roman" w:cs="Times New Roman"/>
+          <w:sz w:val="28"/>
+          <w:szCs w:val="28"/>
+          <w:lang w:val="en-US"/>
+        </w:rPr>
+        <w:t>được</w:t>
+      </w:r>
+      <w:proofErr w:type="spellEnd"/>
+      <w:r>
+        <w:rPr>
+          <w:rFonts w:ascii="Times New Roman" w:hAnsi="Times New Roman" w:cs="Times New Roman"/>
+          <w:sz w:val="28"/>
+          <w:szCs w:val="28"/>
+          <w:lang w:val="en-US"/>
+        </w:rPr>
+        <w:t xml:space="preserve"> </w:t>
+      </w:r>
+      <w:proofErr w:type="spellStart"/>
+      <w:r>
+        <w:rPr>
+          <w:rFonts w:ascii="Times New Roman" w:hAnsi="Times New Roman" w:cs="Times New Roman"/>
+          <w:sz w:val="28"/>
+          <w:szCs w:val="28"/>
+          <w:lang w:val="en-US"/>
+        </w:rPr>
+        <w:t>đánh</w:t>
+      </w:r>
+      <w:proofErr w:type="spellEnd"/>
+      <w:r>
+        <w:rPr>
+          <w:rFonts w:ascii="Times New Roman" w:hAnsi="Times New Roman" w:cs="Times New Roman"/>
+          <w:sz w:val="28"/>
+          <w:szCs w:val="28"/>
+          <w:lang w:val="en-US"/>
+        </w:rPr>
+        <w:t xml:space="preserve"> </w:t>
+      </w:r>
+      <w:proofErr w:type="spellStart"/>
+      <w:r>
+        <w:rPr>
+          <w:rFonts w:ascii="Times New Roman" w:hAnsi="Times New Roman" w:cs="Times New Roman"/>
+          <w:sz w:val="28"/>
+          <w:szCs w:val="28"/>
+          <w:lang w:val="en-US"/>
+        </w:rPr>
+        <w:t>dấu</w:t>
+      </w:r>
+      <w:proofErr w:type="spellEnd"/>
+      <w:r>
+        <w:rPr>
+          <w:rFonts w:ascii="Times New Roman" w:hAnsi="Times New Roman" w:cs="Times New Roman"/>
+          <w:sz w:val="28"/>
+          <w:szCs w:val="28"/>
+          <w:lang w:val="en-US"/>
+        </w:rPr>
+        <w:t xml:space="preserve">), do </w:t>
+      </w:r>
+      <w:proofErr w:type="spellStart"/>
+      <w:r>
+        <w:rPr>
+          <w:rFonts w:ascii="Times New Roman" w:hAnsi="Times New Roman" w:cs="Times New Roman"/>
+          <w:sz w:val="28"/>
+          <w:szCs w:val="28"/>
+          <w:lang w:val="en-US"/>
+        </w:rPr>
+        <w:t>đó</w:t>
+      </w:r>
+      <w:proofErr w:type="spellEnd"/>
+      <w:r>
+        <w:rPr>
+          <w:rFonts w:ascii="Times New Roman" w:hAnsi="Times New Roman" w:cs="Times New Roman"/>
+          <w:sz w:val="28"/>
+          <w:szCs w:val="28"/>
+          <w:lang w:val="en-US"/>
+        </w:rPr>
+        <w:t xml:space="preserve"> </w:t>
+      </w:r>
+      <w:proofErr w:type="spellStart"/>
+      <w:r>
+        <w:rPr>
+          <w:rFonts w:ascii="Times New Roman" w:hAnsi="Times New Roman" w:cs="Times New Roman"/>
+          <w:sz w:val="28"/>
+          <w:szCs w:val="28"/>
+          <w:lang w:val="en-US"/>
+        </w:rPr>
+        <w:t>nó</w:t>
+      </w:r>
+      <w:proofErr w:type="spellEnd"/>
+      <w:r>
+        <w:rPr>
+          <w:rFonts w:ascii="Times New Roman" w:hAnsi="Times New Roman" w:cs="Times New Roman"/>
+          <w:sz w:val="28"/>
+          <w:szCs w:val="28"/>
+          <w:lang w:val="en-US"/>
+        </w:rPr>
+        <w:t xml:space="preserve"> </w:t>
+      </w:r>
+      <w:proofErr w:type="spellStart"/>
+      <w:r>
+        <w:rPr>
+          <w:rFonts w:ascii="Times New Roman" w:hAnsi="Times New Roman" w:cs="Times New Roman"/>
+          <w:sz w:val="28"/>
+          <w:szCs w:val="28"/>
+          <w:lang w:val="en-US"/>
+        </w:rPr>
+        <w:t>không</w:t>
+      </w:r>
+      <w:proofErr w:type="spellEnd"/>
+      <w:r>
+        <w:rPr>
+          <w:rFonts w:ascii="Times New Roman" w:hAnsi="Times New Roman" w:cs="Times New Roman"/>
+          <w:sz w:val="28"/>
+          <w:szCs w:val="28"/>
+          <w:lang w:val="en-US"/>
+        </w:rPr>
+        <w:t xml:space="preserve"> </w:t>
+      </w:r>
+      <w:proofErr w:type="spellStart"/>
+      <w:r>
+        <w:rPr>
+          <w:rFonts w:ascii="Times New Roman" w:hAnsi="Times New Roman" w:cs="Times New Roman"/>
+          <w:sz w:val="28"/>
+          <w:szCs w:val="28"/>
+          <w:lang w:val="en-US"/>
+        </w:rPr>
+        <w:t>ảnh</w:t>
+      </w:r>
+      <w:proofErr w:type="spellEnd"/>
+      <w:r>
+        <w:rPr>
+          <w:rFonts w:ascii="Times New Roman" w:hAnsi="Times New Roman" w:cs="Times New Roman"/>
+          <w:sz w:val="28"/>
+          <w:szCs w:val="28"/>
+          <w:lang w:val="en-US"/>
+        </w:rPr>
+        <w:t xml:space="preserve"> </w:t>
+      </w:r>
+      <w:proofErr w:type="spellStart"/>
+      <w:r>
+        <w:rPr>
+          <w:rFonts w:ascii="Times New Roman" w:hAnsi="Times New Roman" w:cs="Times New Roman"/>
+          <w:sz w:val="28"/>
+          <w:szCs w:val="28"/>
+          <w:lang w:val="en-US"/>
+        </w:rPr>
+        <w:t>hưởng</w:t>
+      </w:r>
+      <w:proofErr w:type="spellEnd"/>
+      <w:r>
+        <w:rPr>
+          <w:rFonts w:ascii="Times New Roman" w:hAnsi="Times New Roman" w:cs="Times New Roman"/>
+          <w:sz w:val="28"/>
+          <w:szCs w:val="28"/>
+          <w:lang w:val="en-US"/>
+        </w:rPr>
+        <w:t xml:space="preserve"> </w:t>
+      </w:r>
+      <w:proofErr w:type="spellStart"/>
+      <w:r>
+        <w:rPr>
+          <w:rFonts w:ascii="Times New Roman" w:hAnsi="Times New Roman" w:cs="Times New Roman"/>
+          <w:sz w:val="28"/>
+          <w:szCs w:val="28"/>
+          <w:lang w:val="en-US"/>
+        </w:rPr>
+        <w:t>đến</w:t>
+      </w:r>
+      <w:proofErr w:type="spellEnd"/>
+      <w:r>
+        <w:rPr>
+          <w:rFonts w:ascii="Times New Roman" w:hAnsi="Times New Roman" w:cs="Times New Roman"/>
+          <w:sz w:val="28"/>
+          <w:szCs w:val="28"/>
+          <w:lang w:val="en-US"/>
+        </w:rPr>
+        <w:t xml:space="preserve"> </w:t>
+      </w:r>
+      <w:proofErr w:type="spellStart"/>
+      <w:r>
+        <w:rPr>
+          <w:rFonts w:ascii="Times New Roman" w:hAnsi="Times New Roman" w:cs="Times New Roman"/>
+          <w:sz w:val="28"/>
+          <w:szCs w:val="28"/>
+          <w:lang w:val="en-US"/>
+        </w:rPr>
+        <w:t>phiên</w:t>
+      </w:r>
+      <w:proofErr w:type="spellEnd"/>
+      <w:r>
+        <w:rPr>
+          <w:rFonts w:ascii="Times New Roman" w:hAnsi="Times New Roman" w:cs="Times New Roman"/>
+          <w:sz w:val="28"/>
+          <w:szCs w:val="28"/>
+          <w:lang w:val="en-US"/>
+        </w:rPr>
+        <w:t xml:space="preserve"> </w:t>
+      </w:r>
+      <w:proofErr w:type="spellStart"/>
+      <w:r>
+        <w:rPr>
+          <w:rFonts w:ascii="Times New Roman" w:hAnsi="Times New Roman" w:cs="Times New Roman"/>
+          <w:sz w:val="28"/>
+          <w:szCs w:val="28"/>
+          <w:lang w:val="en-US"/>
+        </w:rPr>
+        <w:t>bản</w:t>
+      </w:r>
+      <w:proofErr w:type="spellEnd"/>
+      <w:r>
+        <w:rPr>
+          <w:rFonts w:ascii="Times New Roman" w:hAnsi="Times New Roman" w:cs="Times New Roman"/>
+          <w:sz w:val="28"/>
+          <w:szCs w:val="28"/>
+          <w:lang w:val="en-US"/>
+        </w:rPr>
+        <w:t xml:space="preserve"> </w:t>
+      </w:r>
+      <w:proofErr w:type="spellStart"/>
+      <w:r>
+        <w:rPr>
+          <w:rFonts w:ascii="Times New Roman" w:hAnsi="Times New Roman" w:cs="Times New Roman"/>
+          <w:sz w:val="28"/>
+          <w:szCs w:val="28"/>
+          <w:lang w:val="en-US"/>
+        </w:rPr>
+        <w:t>trước</w:t>
+      </w:r>
+      <w:proofErr w:type="spellEnd"/>
+      <w:r>
+        <w:rPr>
+          <w:rFonts w:ascii="Times New Roman" w:hAnsi="Times New Roman" w:cs="Times New Roman"/>
+          <w:sz w:val="28"/>
+          <w:szCs w:val="28"/>
+          <w:lang w:val="en-US"/>
+        </w:rPr>
+        <w:t xml:space="preserve"> </w:t>
+      </w:r>
+      <w:proofErr w:type="spellStart"/>
+      <w:r>
+        <w:rPr>
+          <w:rFonts w:ascii="Times New Roman" w:hAnsi="Times New Roman" w:cs="Times New Roman"/>
+          <w:sz w:val="28"/>
+          <w:szCs w:val="28"/>
+          <w:lang w:val="en-US"/>
+        </w:rPr>
+        <w:t>đó</w:t>
+      </w:r>
+      <w:proofErr w:type="spellEnd"/>
+      <w:r>
+        <w:rPr>
+          <w:rFonts w:ascii="Times New Roman" w:hAnsi="Times New Roman" w:cs="Times New Roman"/>
+          <w:sz w:val="28"/>
+          <w:szCs w:val="28"/>
+          <w:lang w:val="en-US"/>
+        </w:rPr>
+        <w:t xml:space="preserve"> </w:t>
+      </w:r>
+      <w:proofErr w:type="spellStart"/>
+      <w:r>
+        <w:rPr>
+          <w:rFonts w:ascii="Times New Roman" w:hAnsi="Times New Roman" w:cs="Times New Roman"/>
+          <w:sz w:val="28"/>
+          <w:szCs w:val="28"/>
+          <w:lang w:val="en-US"/>
+        </w:rPr>
+        <w:t>của</w:t>
+      </w:r>
+      <w:proofErr w:type="spellEnd"/>
+      <w:r>
+        <w:rPr>
+          <w:rFonts w:ascii="Times New Roman" w:hAnsi="Times New Roman" w:cs="Times New Roman"/>
+          <w:sz w:val="28"/>
+          <w:szCs w:val="28"/>
+          <w:lang w:val="en-US"/>
+        </w:rPr>
+        <w:t xml:space="preserve"> file </w:t>
+      </w:r>
+      <w:proofErr w:type="spellStart"/>
+      <w:r>
+        <w:rPr>
+          <w:rFonts w:ascii="Times New Roman" w:hAnsi="Times New Roman" w:cs="Times New Roman"/>
+          <w:sz w:val="28"/>
+          <w:szCs w:val="28"/>
+          <w:lang w:val="en-US"/>
+        </w:rPr>
+        <w:t>này</w:t>
+      </w:r>
+      <w:proofErr w:type="spellEnd"/>
+      <w:r>
+        <w:rPr>
+          <w:rFonts w:ascii="Times New Roman" w:hAnsi="Times New Roman" w:cs="Times New Roman"/>
+          <w:sz w:val="28"/>
+          <w:szCs w:val="28"/>
+          <w:lang w:val="en-US"/>
+        </w:rPr>
+        <w:t xml:space="preserve"> </w:t>
+      </w:r>
+      <w:proofErr w:type="spellStart"/>
+      <w:r>
+        <w:rPr>
+          <w:rFonts w:ascii="Times New Roman" w:hAnsi="Times New Roman" w:cs="Times New Roman"/>
+          <w:sz w:val="28"/>
+          <w:szCs w:val="28"/>
+          <w:lang w:val="en-US"/>
+        </w:rPr>
+        <w:t>đã</w:t>
+      </w:r>
+      <w:proofErr w:type="spellEnd"/>
+      <w:r>
+        <w:rPr>
+          <w:rFonts w:ascii="Times New Roman" w:hAnsi="Times New Roman" w:cs="Times New Roman"/>
+          <w:sz w:val="28"/>
+          <w:szCs w:val="28"/>
+          <w:lang w:val="en-US"/>
+        </w:rPr>
+        <w:t xml:space="preserve"> </w:t>
+      </w:r>
+      <w:proofErr w:type="spellStart"/>
+      <w:r>
+        <w:rPr>
+          <w:rFonts w:ascii="Times New Roman" w:hAnsi="Times New Roman" w:cs="Times New Roman"/>
+          <w:sz w:val="28"/>
+          <w:szCs w:val="28"/>
+          <w:lang w:val="en-US"/>
+        </w:rPr>
+        <w:t>được</w:t>
+      </w:r>
+      <w:proofErr w:type="spellEnd"/>
+      <w:r>
+        <w:rPr>
+          <w:rFonts w:ascii="Times New Roman" w:hAnsi="Times New Roman" w:cs="Times New Roman"/>
+          <w:sz w:val="28"/>
+          <w:szCs w:val="28"/>
+          <w:lang w:val="en-US"/>
+        </w:rPr>
+        <w:t xml:space="preserve"> </w:t>
+      </w:r>
+      <w:proofErr w:type="spellStart"/>
+      <w:r>
+        <w:rPr>
+          <w:rFonts w:ascii="Times New Roman" w:hAnsi="Times New Roman" w:cs="Times New Roman"/>
+          <w:sz w:val="28"/>
+          <w:szCs w:val="28"/>
+          <w:lang w:val="en-US"/>
+        </w:rPr>
+        <w:t>lưu</w:t>
+      </w:r>
+      <w:proofErr w:type="spellEnd"/>
+      <w:r>
+        <w:rPr>
+          <w:rFonts w:ascii="Times New Roman" w:hAnsi="Times New Roman" w:cs="Times New Roman"/>
+          <w:sz w:val="28"/>
+          <w:szCs w:val="28"/>
+          <w:lang w:val="en-US"/>
+        </w:rPr>
+        <w:t xml:space="preserve"> </w:t>
+      </w:r>
+      <w:proofErr w:type="spellStart"/>
+      <w:r>
+        <w:rPr>
+          <w:rFonts w:ascii="Times New Roman" w:hAnsi="Times New Roman" w:cs="Times New Roman"/>
+          <w:sz w:val="28"/>
+          <w:szCs w:val="28"/>
+          <w:lang w:val="en-US"/>
+        </w:rPr>
+        <w:t>trong</w:t>
+      </w:r>
+      <w:proofErr w:type="spellEnd"/>
+      <w:r>
+        <w:rPr>
+          <w:rFonts w:ascii="Times New Roman" w:hAnsi="Times New Roman" w:cs="Times New Roman"/>
+          <w:sz w:val="28"/>
+          <w:szCs w:val="28"/>
+          <w:lang w:val="en-US"/>
+        </w:rPr>
+        <w:t xml:space="preserve"> </w:t>
+      </w:r>
+      <w:proofErr w:type="spellStart"/>
+      <w:r>
+        <w:rPr>
+          <w:rFonts w:ascii="Times New Roman" w:hAnsi="Times New Roman" w:cs="Times New Roman"/>
+          <w:sz w:val="28"/>
+          <w:szCs w:val="28"/>
+          <w:lang w:val="en-US"/>
+        </w:rPr>
+        <w:t>git</w:t>
+      </w:r>
+      <w:proofErr w:type="spellEnd"/>
+    </w:p>
+    <w:p>
+      <w:pPr>
+        <w:rPr>
+          <w:rFonts w:ascii="Times New Roman" w:hAnsi="Times New Roman" w:cs="Times New Roman"/>
+          <w:b/>
+          <w:sz w:val="28"/>
+          <w:szCs w:val="28"/>
+          <w:lang w:val="en-US"/>
+        </w:rPr>
+      </w:pPr>
+      <w:r>
+        <w:rPr>
+          <w:rFonts w:ascii="Times New Roman" w:hAnsi="Times New Roman" w:cs="Times New Roman"/>
+          <w:b/>
+          <w:sz w:val="28"/>
+          <w:szCs w:val="28"/>
+          <w:lang w:val="en-US"/>
+        </w:rPr>
+        <w:t xml:space="preserve">- </w:t>
+      </w:r>
+      <w:proofErr w:type="spellStart"/>
+      <w:r>
+        <w:rPr>
+          <w:rFonts w:ascii="Times New Roman" w:hAnsi="Times New Roman" w:cs="Times New Roman"/>
+          <w:b/>
+          <w:sz w:val="28"/>
+          <w:szCs w:val="28"/>
+          <w:lang w:val="en-US"/>
+        </w:rPr>
+        <w:t>Trạ</w:t>
+      </w:r>
+      <w:r>
+        <w:rPr>
+          <w:rFonts w:ascii="Times New Roman" w:hAnsi="Times New Roman" w:cs="Times New Roman"/>
+          <w:b/>
+          <w:sz w:val="28"/>
+          <w:szCs w:val="28"/>
+          <w:lang w:val="en-US"/>
+        </w:rPr>
+        <w:t>ng</w:t>
+      </w:r>
+      <w:proofErr w:type="spellEnd"/>
+      <w:r>
+        <w:rPr>
+          <w:rFonts w:ascii="Times New Roman" w:hAnsi="Times New Roman" w:cs="Times New Roman"/>
+          <w:b/>
+          <w:sz w:val="28"/>
+          <w:szCs w:val="28"/>
+          <w:lang w:val="en-US"/>
+        </w:rPr>
+        <w:t xml:space="preserve"> </w:t>
+      </w:r>
+      <w:proofErr w:type="spellStart"/>
+      <w:r>
+        <w:rPr>
+          <w:rFonts w:ascii="Times New Roman" w:hAnsi="Times New Roman" w:cs="Times New Roman"/>
+          <w:b/>
+          <w:sz w:val="28"/>
+          <w:szCs w:val="28"/>
+          <w:lang w:val="en-US"/>
+        </w:rPr>
+        <w:t>thái</w:t>
+      </w:r>
+      <w:proofErr w:type="spellEnd"/>
+      <w:r>
+        <w:rPr>
+          <w:rFonts w:ascii="Times New Roman" w:hAnsi="Times New Roman" w:cs="Times New Roman"/>
+          <w:b/>
+          <w:sz w:val="28"/>
+          <w:szCs w:val="28"/>
+          <w:lang w:val="en-US"/>
+        </w:rPr>
+        <w:t xml:space="preserve"> 2: Staged</w:t>
+      </w:r>
+    </w:p>
+    <w:p>
+      <w:pPr>
+        <w:rPr>
+          <w:rFonts w:ascii="Times New Roman" w:hAnsi="Times New Roman" w:cs="Times New Roman"/>
+          <w:sz w:val="28"/>
+          <w:szCs w:val="28"/>
+          <w:lang w:val="en-US"/>
+        </w:rPr>
+      </w:pPr>
+      <w:r>
+        <w:rPr>
+          <w:rFonts w:ascii="Times New Roman" w:hAnsi="Times New Roman" w:cs="Times New Roman"/>
+          <w:sz w:val="28"/>
+          <w:szCs w:val="28"/>
+          <w:lang w:val="en-US"/>
+        </w:rPr>
+        <w:t xml:space="preserve">  + </w:t>
+      </w:r>
+      <w:proofErr w:type="spellStart"/>
+      <w:r>
+        <w:rPr>
+          <w:rFonts w:ascii="Times New Roman" w:hAnsi="Times New Roman" w:cs="Times New Roman"/>
+          <w:sz w:val="28"/>
+          <w:szCs w:val="28"/>
+          <w:lang w:val="en-US"/>
+        </w:rPr>
+        <w:t>Là</w:t>
+      </w:r>
+      <w:proofErr w:type="spellEnd"/>
+      <w:r>
+        <w:rPr>
+          <w:rFonts w:ascii="Times New Roman" w:hAnsi="Times New Roman" w:cs="Times New Roman"/>
+          <w:sz w:val="28"/>
+          <w:szCs w:val="28"/>
+          <w:lang w:val="en-US"/>
+        </w:rPr>
+        <w:t xml:space="preserve"> </w:t>
+      </w:r>
+      <w:proofErr w:type="spellStart"/>
+      <w:r>
+        <w:rPr>
+          <w:rFonts w:ascii="Times New Roman" w:hAnsi="Times New Roman" w:cs="Times New Roman"/>
+          <w:sz w:val="28"/>
+          <w:szCs w:val="28"/>
+          <w:lang w:val="en-US"/>
+        </w:rPr>
+        <w:t>các</w:t>
+      </w:r>
+      <w:proofErr w:type="spellEnd"/>
+      <w:r>
+        <w:rPr>
+          <w:rFonts w:ascii="Times New Roman" w:hAnsi="Times New Roman" w:cs="Times New Roman"/>
+          <w:sz w:val="28"/>
+          <w:szCs w:val="28"/>
+          <w:lang w:val="en-US"/>
+        </w:rPr>
+        <w:t xml:space="preserve"> tracked file </w:t>
+      </w:r>
+      <w:proofErr w:type="spellStart"/>
+      <w:r>
+        <w:rPr>
+          <w:rFonts w:ascii="Times New Roman" w:hAnsi="Times New Roman" w:cs="Times New Roman"/>
+          <w:sz w:val="28"/>
+          <w:szCs w:val="28"/>
+          <w:lang w:val="en-US"/>
+        </w:rPr>
+        <w:t>đã</w:t>
+      </w:r>
+      <w:proofErr w:type="spellEnd"/>
+      <w:r>
+        <w:rPr>
+          <w:rFonts w:ascii="Times New Roman" w:hAnsi="Times New Roman" w:cs="Times New Roman"/>
+          <w:sz w:val="28"/>
+          <w:szCs w:val="28"/>
+          <w:lang w:val="en-US"/>
+        </w:rPr>
+        <w:t xml:space="preserve"> </w:t>
+      </w:r>
+      <w:proofErr w:type="spellStart"/>
+      <w:r>
+        <w:rPr>
+          <w:rFonts w:ascii="Times New Roman" w:hAnsi="Times New Roman" w:cs="Times New Roman"/>
+          <w:sz w:val="28"/>
+          <w:szCs w:val="28"/>
+          <w:lang w:val="en-US"/>
+        </w:rPr>
+        <w:t>được</w:t>
+      </w:r>
+      <w:proofErr w:type="spellEnd"/>
+      <w:r>
+        <w:rPr>
+          <w:rFonts w:ascii="Times New Roman" w:hAnsi="Times New Roman" w:cs="Times New Roman"/>
+          <w:sz w:val="28"/>
+          <w:szCs w:val="28"/>
+          <w:lang w:val="en-US"/>
+        </w:rPr>
+        <w:t xml:space="preserve"> </w:t>
+      </w:r>
+      <w:proofErr w:type="spellStart"/>
+      <w:r>
+        <w:rPr>
+          <w:rFonts w:ascii="Times New Roman" w:hAnsi="Times New Roman" w:cs="Times New Roman"/>
+          <w:sz w:val="28"/>
+          <w:szCs w:val="28"/>
+          <w:lang w:val="en-US"/>
+        </w:rPr>
+        <w:t>đánh</w:t>
+      </w:r>
+      <w:proofErr w:type="spellEnd"/>
+      <w:r>
+        <w:rPr>
+          <w:rFonts w:ascii="Times New Roman" w:hAnsi="Times New Roman" w:cs="Times New Roman"/>
+          <w:sz w:val="28"/>
+          <w:szCs w:val="28"/>
+          <w:lang w:val="en-US"/>
+        </w:rPr>
+        <w:t xml:space="preserve"> </w:t>
+      </w:r>
+      <w:proofErr w:type="spellStart"/>
+      <w:r>
+        <w:rPr>
+          <w:rFonts w:ascii="Times New Roman" w:hAnsi="Times New Roman" w:cs="Times New Roman"/>
+          <w:sz w:val="28"/>
+          <w:szCs w:val="28"/>
+          <w:lang w:val="en-US"/>
+        </w:rPr>
+        <w:t>dấu</w:t>
+      </w:r>
+      <w:proofErr w:type="spellEnd"/>
+      <w:r>
+        <w:rPr>
+          <w:rFonts w:ascii="Times New Roman" w:hAnsi="Times New Roman" w:cs="Times New Roman"/>
+          <w:sz w:val="28"/>
+          <w:szCs w:val="28"/>
+          <w:lang w:val="en-US"/>
+        </w:rPr>
+        <w:t xml:space="preserve"> </w:t>
+      </w:r>
+      <w:proofErr w:type="spellStart"/>
+      <w:r>
+        <w:rPr>
+          <w:rFonts w:ascii="Times New Roman" w:hAnsi="Times New Roman" w:cs="Times New Roman"/>
+          <w:sz w:val="28"/>
+          <w:szCs w:val="28"/>
+          <w:lang w:val="en-US"/>
+        </w:rPr>
+        <w:t>để</w:t>
+      </w:r>
+      <w:proofErr w:type="spellEnd"/>
+      <w:r>
+        <w:rPr>
+          <w:rFonts w:ascii="Times New Roman" w:hAnsi="Times New Roman" w:cs="Times New Roman"/>
+          <w:sz w:val="28"/>
+          <w:szCs w:val="28"/>
+          <w:lang w:val="en-US"/>
+        </w:rPr>
+        <w:t xml:space="preserve"> </w:t>
+      </w:r>
+      <w:proofErr w:type="spellStart"/>
+      <w:r>
+        <w:rPr>
+          <w:rFonts w:ascii="Times New Roman" w:hAnsi="Times New Roman" w:cs="Times New Roman"/>
+          <w:sz w:val="28"/>
+          <w:szCs w:val="28"/>
+          <w:lang w:val="en-US"/>
+        </w:rPr>
+        <w:t>sẽ</w:t>
+      </w:r>
+      <w:proofErr w:type="spellEnd"/>
+      <w:r>
+        <w:rPr>
+          <w:rFonts w:ascii="Times New Roman" w:hAnsi="Times New Roman" w:cs="Times New Roman"/>
+          <w:sz w:val="28"/>
+          <w:szCs w:val="28"/>
+          <w:lang w:val="en-US"/>
+        </w:rPr>
+        <w:t xml:space="preserve"> commit </w:t>
+      </w:r>
+      <w:proofErr w:type="spellStart"/>
+      <w:r>
+        <w:rPr>
+          <w:rFonts w:ascii="Times New Roman" w:hAnsi="Times New Roman" w:cs="Times New Roman"/>
+          <w:sz w:val="28"/>
+          <w:szCs w:val="28"/>
+          <w:lang w:val="en-US"/>
+        </w:rPr>
+        <w:t>lưu</w:t>
+      </w:r>
+      <w:proofErr w:type="spellEnd"/>
+      <w:r>
+        <w:rPr>
+          <w:rFonts w:ascii="Times New Roman" w:hAnsi="Times New Roman" w:cs="Times New Roman"/>
+          <w:sz w:val="28"/>
+          <w:szCs w:val="28"/>
+          <w:lang w:val="en-US"/>
+        </w:rPr>
+        <w:t xml:space="preserve"> </w:t>
+      </w:r>
+      <w:proofErr w:type="spellStart"/>
+      <w:r>
+        <w:rPr>
+          <w:rFonts w:ascii="Times New Roman" w:hAnsi="Times New Roman" w:cs="Times New Roman"/>
+          <w:sz w:val="28"/>
+          <w:szCs w:val="28"/>
+          <w:lang w:val="en-US"/>
+        </w:rPr>
+        <w:t>vào</w:t>
+      </w:r>
+      <w:proofErr w:type="spellEnd"/>
+      <w:r>
+        <w:rPr>
+          <w:rFonts w:ascii="Times New Roman" w:hAnsi="Times New Roman" w:cs="Times New Roman"/>
+          <w:sz w:val="28"/>
+          <w:szCs w:val="28"/>
+          <w:lang w:val="en-US"/>
+        </w:rPr>
+        <w:t xml:space="preserve"> </w:t>
+      </w:r>
+      <w:proofErr w:type="spellStart"/>
+      <w:r>
+        <w:rPr>
+          <w:rFonts w:ascii="Times New Roman" w:hAnsi="Times New Roman" w:cs="Times New Roman"/>
+          <w:sz w:val="28"/>
+          <w:szCs w:val="28"/>
+          <w:lang w:val="en-US"/>
+        </w:rPr>
+        <w:t>git</w:t>
+      </w:r>
+      <w:proofErr w:type="spellEnd"/>
+    </w:p>
+    <w:p>
+      <w:pPr>
+        <w:rPr>
+          <w:rFonts w:ascii="Times New Roman" w:hAnsi="Times New Roman" w:cs="Times New Roman"/>
+          <w:sz w:val="28"/>
+          <w:szCs w:val="28"/>
+          <w:lang w:val="en-US"/>
+        </w:rPr>
+      </w:pPr>
+      <w:r>
+        <w:rPr>
+          <w:rFonts w:ascii="Times New Roman" w:hAnsi="Times New Roman" w:cs="Times New Roman"/>
+          <w:sz w:val="28"/>
+          <w:szCs w:val="28"/>
+          <w:lang w:val="en-US"/>
+        </w:rPr>
+        <w:t xml:space="preserve">  + </w:t>
+      </w:r>
+      <w:proofErr w:type="spellStart"/>
+      <w:r>
+        <w:rPr>
+          <w:rFonts w:ascii="Times New Roman" w:hAnsi="Times New Roman" w:cs="Times New Roman"/>
+          <w:sz w:val="28"/>
+          <w:szCs w:val="28"/>
+          <w:lang w:val="en-US"/>
+        </w:rPr>
+        <w:t>Để</w:t>
+      </w:r>
+      <w:proofErr w:type="spellEnd"/>
+      <w:r>
+        <w:rPr>
+          <w:rFonts w:ascii="Times New Roman" w:hAnsi="Times New Roman" w:cs="Times New Roman"/>
+          <w:sz w:val="28"/>
+          <w:szCs w:val="28"/>
+          <w:lang w:val="en-US"/>
+        </w:rPr>
+        <w:t xml:space="preserve"> </w:t>
+      </w:r>
+      <w:proofErr w:type="spellStart"/>
+      <w:r>
+        <w:rPr>
+          <w:rFonts w:ascii="Times New Roman" w:hAnsi="Times New Roman" w:cs="Times New Roman"/>
+          <w:sz w:val="28"/>
+          <w:szCs w:val="28"/>
+          <w:lang w:val="en-US"/>
+        </w:rPr>
+        <w:t>chuyển</w:t>
+      </w:r>
+      <w:proofErr w:type="spellEnd"/>
+      <w:r>
+        <w:rPr>
+          <w:rFonts w:ascii="Times New Roman" w:hAnsi="Times New Roman" w:cs="Times New Roman"/>
+          <w:sz w:val="28"/>
+          <w:szCs w:val="28"/>
+          <w:lang w:val="en-US"/>
+        </w:rPr>
+        <w:t xml:space="preserve"> </w:t>
+      </w:r>
+      <w:proofErr w:type="spellStart"/>
+      <w:r>
+        <w:rPr>
+          <w:rFonts w:ascii="Times New Roman" w:hAnsi="Times New Roman" w:cs="Times New Roman"/>
+          <w:sz w:val="28"/>
+          <w:szCs w:val="28"/>
+          <w:lang w:val="en-US"/>
+        </w:rPr>
+        <w:t>đổi</w:t>
+      </w:r>
+      <w:proofErr w:type="spellEnd"/>
+      <w:r>
+        <w:rPr>
+          <w:rFonts w:ascii="Times New Roman" w:hAnsi="Times New Roman" w:cs="Times New Roman"/>
+          <w:sz w:val="28"/>
+          <w:szCs w:val="28"/>
+          <w:lang w:val="en-US"/>
+        </w:rPr>
+        <w:t xml:space="preserve"> </w:t>
+      </w:r>
+      <w:proofErr w:type="spellStart"/>
+      <w:r>
+        <w:rPr>
+          <w:rFonts w:ascii="Times New Roman" w:hAnsi="Times New Roman" w:cs="Times New Roman"/>
+          <w:sz w:val="28"/>
+          <w:szCs w:val="28"/>
+          <w:lang w:val="en-US"/>
+        </w:rPr>
+        <w:t>từ</w:t>
+      </w:r>
+      <w:proofErr w:type="spellEnd"/>
+      <w:r>
+        <w:rPr>
+          <w:rFonts w:ascii="Times New Roman" w:hAnsi="Times New Roman" w:cs="Times New Roman"/>
+          <w:sz w:val="28"/>
+          <w:szCs w:val="28"/>
+          <w:lang w:val="en-US"/>
+        </w:rPr>
+        <w:t xml:space="preserve"> </w:t>
+      </w:r>
+      <w:proofErr w:type="spellStart"/>
+      <w:r>
+        <w:rPr>
+          <w:rFonts w:ascii="Times New Roman" w:hAnsi="Times New Roman" w:cs="Times New Roman"/>
+          <w:sz w:val="28"/>
+          <w:szCs w:val="28"/>
+          <w:lang w:val="en-US"/>
+        </w:rPr>
+        <w:t>trạng</w:t>
+      </w:r>
+      <w:proofErr w:type="spellEnd"/>
+      <w:r>
+        <w:rPr>
+          <w:rFonts w:ascii="Times New Roman" w:hAnsi="Times New Roman" w:cs="Times New Roman"/>
+          <w:sz w:val="28"/>
+          <w:szCs w:val="28"/>
+          <w:lang w:val="en-US"/>
+        </w:rPr>
+        <w:t xml:space="preserve"> </w:t>
+      </w:r>
+      <w:proofErr w:type="spellStart"/>
+      <w:r>
+        <w:rPr>
+          <w:rFonts w:ascii="Times New Roman" w:hAnsi="Times New Roman" w:cs="Times New Roman"/>
+          <w:sz w:val="28"/>
+          <w:szCs w:val="28"/>
+          <w:lang w:val="en-US"/>
+        </w:rPr>
+        <w:t>thái</w:t>
+      </w:r>
+      <w:proofErr w:type="spellEnd"/>
+      <w:r>
+        <w:rPr>
+          <w:rFonts w:ascii="Times New Roman" w:hAnsi="Times New Roman" w:cs="Times New Roman"/>
+          <w:sz w:val="28"/>
+          <w:szCs w:val="28"/>
+          <w:lang w:val="en-US"/>
+        </w:rPr>
+        <w:t xml:space="preserve"> Modified </w:t>
+      </w:r>
+      <w:r>
+        <w:rPr>
+          <w:rFonts w:ascii="Times New Roman" w:hAnsi="Times New Roman" w:cs="Times New Roman"/>
+          <w:sz w:val="28"/>
+          <w:szCs w:val="28"/>
+          <w:lang w:val="en-US"/>
+        </w:rPr>
+        <w:t xml:space="preserve">sang </w:t>
+      </w:r>
+      <w:r>
+        <w:rPr>
+          <w:rFonts w:ascii="Times New Roman" w:hAnsi="Times New Roman" w:cs="Times New Roman"/>
+          <w:sz w:val="28"/>
+          <w:szCs w:val="28"/>
+          <w:lang w:val="en-US"/>
+        </w:rPr>
+        <w:t>Staged</w:t>
+      </w:r>
+      <w:r>
+        <w:rPr>
+          <w:rFonts w:ascii="Times New Roman" w:hAnsi="Times New Roman" w:cs="Times New Roman"/>
+          <w:sz w:val="28"/>
+          <w:szCs w:val="28"/>
+          <w:lang w:val="en-US"/>
+        </w:rPr>
+        <w:t xml:space="preserve">, ta </w:t>
+      </w:r>
+      <w:proofErr w:type="spellStart"/>
+      <w:r>
+        <w:rPr>
+          <w:rFonts w:ascii="Times New Roman" w:hAnsi="Times New Roman" w:cs="Times New Roman"/>
+          <w:sz w:val="28"/>
+          <w:szCs w:val="28"/>
+          <w:lang w:val="en-US"/>
+        </w:rPr>
+        <w:t>sử</w:t>
+      </w:r>
+      <w:proofErr w:type="spellEnd"/>
+      <w:r>
+        <w:rPr>
+          <w:rFonts w:ascii="Times New Roman" w:hAnsi="Times New Roman" w:cs="Times New Roman"/>
+          <w:sz w:val="28"/>
+          <w:szCs w:val="28"/>
+          <w:lang w:val="en-US"/>
+        </w:rPr>
+        <w:t xml:space="preserve"> </w:t>
+      </w:r>
+      <w:proofErr w:type="spellStart"/>
+      <w:r>
+        <w:rPr>
+          <w:rFonts w:ascii="Times New Roman" w:hAnsi="Times New Roman" w:cs="Times New Roman"/>
+          <w:sz w:val="28"/>
+          <w:szCs w:val="28"/>
+          <w:lang w:val="en-US"/>
+        </w:rPr>
+        <w:t>dụng</w:t>
+      </w:r>
+      <w:proofErr w:type="spellEnd"/>
+      <w:r>
+        <w:rPr>
+          <w:rFonts w:ascii="Times New Roman" w:hAnsi="Times New Roman" w:cs="Times New Roman"/>
+          <w:sz w:val="28"/>
+          <w:szCs w:val="28"/>
+          <w:lang w:val="en-US"/>
+        </w:rPr>
+        <w:t xml:space="preserve"> </w:t>
+      </w:r>
+      <w:proofErr w:type="spellStart"/>
+      <w:r>
+        <w:rPr>
+          <w:rFonts w:ascii="Times New Roman" w:hAnsi="Times New Roman" w:cs="Times New Roman"/>
+          <w:sz w:val="28"/>
+          <w:szCs w:val="28"/>
+          <w:lang w:val="en-US"/>
+        </w:rPr>
+        <w:t>lệnh</w:t>
+      </w:r>
+      <w:proofErr w:type="spellEnd"/>
+      <w:r>
+        <w:rPr>
+          <w:rFonts w:ascii="Times New Roman" w:hAnsi="Times New Roman" w:cs="Times New Roman"/>
+          <w:sz w:val="28"/>
+          <w:szCs w:val="28"/>
+          <w:lang w:val="en-US"/>
+        </w:rPr>
+        <w:t xml:space="preserve"> </w:t>
+      </w:r>
+    </w:p>
+    <w:p>
+      <w:pPr>
+        <w:rPr>
+          <w:rFonts w:ascii="Times New Roman" w:hAnsi="Times New Roman" w:cs="Times New Roman"/>
+          <w:sz w:val="28"/>
+          <w:szCs w:val="28"/>
+          <w:lang w:val="en-US"/>
+        </w:rPr>
+      </w:pPr>
+      <w:proofErr w:type="spellStart"/>
+      <w:proofErr w:type="gramStart"/>
+      <w:r>
+        <w:rPr>
+          <w:rFonts w:ascii="Times New Roman" w:hAnsi="Times New Roman" w:cs="Times New Roman"/>
+          <w:sz w:val="28"/>
+          <w:szCs w:val="28"/>
+          <w:lang w:val="en-US"/>
+        </w:rPr>
+        <w:t>git</w:t>
+      </w:r>
+      <w:proofErr w:type="spellEnd"/>
+      <w:proofErr w:type="gramEnd"/>
+      <w:r>
+        <w:rPr>
+          <w:rFonts w:ascii="Times New Roman" w:hAnsi="Times New Roman" w:cs="Times New Roman"/>
+          <w:sz w:val="28"/>
+          <w:szCs w:val="28"/>
+          <w:lang w:val="en-US"/>
+        </w:rPr>
+        <w:t xml:space="preserve"> add . (</w:t>
+      </w:r>
+      <w:proofErr w:type="spellStart"/>
+      <w:proofErr w:type="gramStart"/>
+      <w:r>
+        <w:rPr>
+          <w:rFonts w:ascii="Times New Roman" w:hAnsi="Times New Roman" w:cs="Times New Roman"/>
+          <w:sz w:val="28"/>
+          <w:szCs w:val="28"/>
+          <w:lang w:val="en-US"/>
+        </w:rPr>
+        <w:t>để</w:t>
+      </w:r>
+      <w:proofErr w:type="spellEnd"/>
+      <w:proofErr w:type="gramEnd"/>
+      <w:r>
+        <w:rPr>
+          <w:rFonts w:ascii="Times New Roman" w:hAnsi="Times New Roman" w:cs="Times New Roman"/>
+          <w:sz w:val="28"/>
+          <w:szCs w:val="28"/>
+          <w:lang w:val="en-US"/>
+        </w:rPr>
+        <w:t xml:space="preserve"> </w:t>
+      </w:r>
+      <w:proofErr w:type="spellStart"/>
+      <w:r>
+        <w:rPr>
+          <w:rFonts w:ascii="Times New Roman" w:hAnsi="Times New Roman" w:cs="Times New Roman"/>
+          <w:sz w:val="28"/>
+          <w:szCs w:val="28"/>
+          <w:lang w:val="en-US"/>
+        </w:rPr>
+        <w:t>đánh</w:t>
+      </w:r>
+      <w:proofErr w:type="spellEnd"/>
+      <w:r>
+        <w:rPr>
+          <w:rFonts w:ascii="Times New Roman" w:hAnsi="Times New Roman" w:cs="Times New Roman"/>
+          <w:sz w:val="28"/>
+          <w:szCs w:val="28"/>
+          <w:lang w:val="en-US"/>
+        </w:rPr>
+        <w:t xml:space="preserve"> </w:t>
+      </w:r>
+      <w:proofErr w:type="spellStart"/>
+      <w:r>
+        <w:rPr>
+          <w:rFonts w:ascii="Times New Roman" w:hAnsi="Times New Roman" w:cs="Times New Roman"/>
+          <w:sz w:val="28"/>
+          <w:szCs w:val="28"/>
+          <w:lang w:val="en-US"/>
+        </w:rPr>
+        <w:t>dấu</w:t>
+      </w:r>
+      <w:proofErr w:type="spellEnd"/>
+      <w:r>
+        <w:rPr>
+          <w:rFonts w:ascii="Times New Roman" w:hAnsi="Times New Roman" w:cs="Times New Roman"/>
+          <w:sz w:val="28"/>
+          <w:szCs w:val="28"/>
+          <w:lang w:val="en-US"/>
+        </w:rPr>
+        <w:t xml:space="preserve"> </w:t>
+      </w:r>
+      <w:proofErr w:type="spellStart"/>
+      <w:r>
+        <w:rPr>
+          <w:rFonts w:ascii="Times New Roman" w:hAnsi="Times New Roman" w:cs="Times New Roman"/>
+          <w:sz w:val="28"/>
+          <w:szCs w:val="28"/>
+          <w:lang w:val="en-US"/>
+        </w:rPr>
+        <w:t>tất</w:t>
+      </w:r>
+      <w:proofErr w:type="spellEnd"/>
+      <w:r>
+        <w:rPr>
+          <w:rFonts w:ascii="Times New Roman" w:hAnsi="Times New Roman" w:cs="Times New Roman"/>
+          <w:sz w:val="28"/>
+          <w:szCs w:val="28"/>
+          <w:lang w:val="en-US"/>
+        </w:rPr>
+        <w:t xml:space="preserve"> </w:t>
+      </w:r>
+      <w:proofErr w:type="spellStart"/>
+      <w:r>
+        <w:rPr>
+          <w:rFonts w:ascii="Times New Roman" w:hAnsi="Times New Roman" w:cs="Times New Roman"/>
+          <w:sz w:val="28"/>
+          <w:szCs w:val="28"/>
+          <w:lang w:val="en-US"/>
+        </w:rPr>
+        <w:t>cả</w:t>
+      </w:r>
+      <w:proofErr w:type="spellEnd"/>
+      <w:r>
+        <w:rPr>
+          <w:rFonts w:ascii="Times New Roman" w:hAnsi="Times New Roman" w:cs="Times New Roman"/>
+          <w:sz w:val="28"/>
+          <w:szCs w:val="28"/>
+          <w:lang w:val="en-US"/>
+        </w:rPr>
+        <w:t xml:space="preserve"> </w:t>
+      </w:r>
+      <w:proofErr w:type="spellStart"/>
+      <w:r>
+        <w:rPr>
+          <w:rFonts w:ascii="Times New Roman" w:hAnsi="Times New Roman" w:cs="Times New Roman"/>
+          <w:sz w:val="28"/>
+          <w:szCs w:val="28"/>
+          <w:lang w:val="en-US"/>
+        </w:rPr>
+        <w:t>các</w:t>
+      </w:r>
+      <w:proofErr w:type="spellEnd"/>
+      <w:r>
+        <w:rPr>
+          <w:rFonts w:ascii="Times New Roman" w:hAnsi="Times New Roman" w:cs="Times New Roman"/>
+          <w:sz w:val="28"/>
+          <w:szCs w:val="28"/>
+          <w:lang w:val="en-US"/>
+        </w:rPr>
+        <w:t xml:space="preserve"> </w:t>
+      </w:r>
+      <w:r>
+        <w:rPr>
+          <w:rFonts w:ascii="Times New Roman" w:hAnsi="Times New Roman" w:cs="Times New Roman"/>
+          <w:sz w:val="28"/>
+          <w:szCs w:val="28"/>
+          <w:lang w:val="en-US"/>
+        </w:rPr>
+        <w:t xml:space="preserve">tracked file) </w:t>
+      </w:r>
+      <w:proofErr w:type="spellStart"/>
+      <w:r>
+        <w:rPr>
+          <w:rFonts w:ascii="Times New Roman" w:hAnsi="Times New Roman" w:cs="Times New Roman"/>
+          <w:sz w:val="28"/>
+          <w:szCs w:val="28"/>
+          <w:lang w:val="en-US"/>
+        </w:rPr>
+        <w:t>hoặc</w:t>
+      </w:r>
+      <w:proofErr w:type="spellEnd"/>
+      <w:r>
+        <w:rPr>
+          <w:rFonts w:ascii="Times New Roman" w:hAnsi="Times New Roman" w:cs="Times New Roman"/>
+          <w:sz w:val="28"/>
+          <w:szCs w:val="28"/>
+          <w:lang w:val="en-US"/>
+        </w:rPr>
+        <w:t xml:space="preserve"> </w:t>
+      </w:r>
+      <w:proofErr w:type="spellStart"/>
+      <w:r>
+        <w:rPr>
+          <w:rFonts w:ascii="Times New Roman" w:hAnsi="Times New Roman" w:cs="Times New Roman"/>
+          <w:sz w:val="28"/>
+          <w:szCs w:val="28"/>
+          <w:lang w:val="en-US"/>
+        </w:rPr>
+        <w:t>git</w:t>
+      </w:r>
+      <w:proofErr w:type="spellEnd"/>
+      <w:r>
+        <w:rPr>
+          <w:rFonts w:ascii="Times New Roman" w:hAnsi="Times New Roman" w:cs="Times New Roman"/>
+          <w:sz w:val="28"/>
+          <w:szCs w:val="28"/>
+          <w:lang w:val="en-US"/>
+        </w:rPr>
+        <w:t xml:space="preserve"> add &lt;</w:t>
+      </w:r>
+      <w:proofErr w:type="spellStart"/>
+      <w:r>
+        <w:rPr>
+          <w:rFonts w:ascii="Times New Roman" w:hAnsi="Times New Roman" w:cs="Times New Roman"/>
+          <w:sz w:val="28"/>
+          <w:szCs w:val="28"/>
+          <w:lang w:val="en-US"/>
+        </w:rPr>
+        <w:t>tên</w:t>
+      </w:r>
+      <w:proofErr w:type="spellEnd"/>
+      <w:r>
+        <w:rPr>
+          <w:rFonts w:ascii="Times New Roman" w:hAnsi="Times New Roman" w:cs="Times New Roman"/>
+          <w:sz w:val="28"/>
+          <w:szCs w:val="28"/>
+          <w:lang w:val="en-US"/>
+        </w:rPr>
+        <w:t xml:space="preserve"> file&gt; (add 1 file </w:t>
+      </w:r>
+      <w:proofErr w:type="spellStart"/>
+      <w:r>
+        <w:rPr>
+          <w:rFonts w:ascii="Times New Roman" w:hAnsi="Times New Roman" w:cs="Times New Roman"/>
+          <w:sz w:val="28"/>
+          <w:szCs w:val="28"/>
+          <w:lang w:val="en-US"/>
+        </w:rPr>
+        <w:t>cụ</w:t>
       </w:r>
       <w:proofErr w:type="spellEnd"/>
       <w:r>
@@ -3903,257 +5238,6 @@
           <w:lang w:val="en-US"/>
         </w:rPr>
         <w:t>thể</w:t>
-      </w:r>
-      <w:proofErr w:type="spellEnd"/>
-      <w:r>
-        <w:rPr>
-          <w:rFonts w:ascii="Times New Roman" w:hAnsi="Times New Roman" w:cs="Times New Roman"/>
-          <w:sz w:val="28"/>
-          <w:szCs w:val="28"/>
-          <w:lang w:val="en-US"/>
-        </w:rPr>
-        <w:t xml:space="preserve"> </w:t>
-      </w:r>
-      <w:proofErr w:type="spellStart"/>
-      <w:r>
-        <w:rPr>
-          <w:rFonts w:ascii="Times New Roman" w:hAnsi="Times New Roman" w:cs="Times New Roman"/>
-          <w:sz w:val="28"/>
-          <w:szCs w:val="28"/>
-          <w:lang w:val="en-US"/>
-        </w:rPr>
-        <w:t>là</w:t>
-      </w:r>
-      <w:proofErr w:type="spellEnd"/>
-      <w:r>
-        <w:rPr>
-          <w:rFonts w:ascii="Times New Roman" w:hAnsi="Times New Roman" w:cs="Times New Roman"/>
-          <w:sz w:val="28"/>
-          <w:szCs w:val="28"/>
-          <w:lang w:val="en-US"/>
-        </w:rPr>
-        <w:t xml:space="preserve"> </w:t>
-      </w:r>
-      <w:proofErr w:type="spellStart"/>
-      <w:r>
-        <w:rPr>
-          <w:rFonts w:ascii="Times New Roman" w:hAnsi="Times New Roman" w:cs="Times New Roman"/>
-          <w:sz w:val="28"/>
-          <w:szCs w:val="28"/>
-          <w:lang w:val="en-US"/>
-        </w:rPr>
-        <w:t>bất</w:t>
-      </w:r>
-      <w:proofErr w:type="spellEnd"/>
-      <w:r>
-        <w:rPr>
-          <w:rFonts w:ascii="Times New Roman" w:hAnsi="Times New Roman" w:cs="Times New Roman"/>
-          <w:sz w:val="28"/>
-          <w:szCs w:val="28"/>
-          <w:lang w:val="en-US"/>
-        </w:rPr>
-        <w:t xml:space="preserve"> </w:t>
-      </w:r>
-      <w:proofErr w:type="spellStart"/>
-      <w:r>
-        <w:rPr>
-          <w:rFonts w:ascii="Times New Roman" w:hAnsi="Times New Roman" w:cs="Times New Roman"/>
-          <w:sz w:val="28"/>
-          <w:szCs w:val="28"/>
-          <w:lang w:val="en-US"/>
-        </w:rPr>
-        <w:t>kì</w:t>
-      </w:r>
-      <w:proofErr w:type="spellEnd"/>
-      <w:r>
-        <w:rPr>
-          <w:rFonts w:ascii="Times New Roman" w:hAnsi="Times New Roman" w:cs="Times New Roman"/>
-          <w:sz w:val="28"/>
-          <w:szCs w:val="28"/>
-          <w:lang w:val="en-US"/>
-        </w:rPr>
-        <w:t xml:space="preserve"> file </w:t>
-      </w:r>
-      <w:proofErr w:type="spellStart"/>
-      <w:r>
-        <w:rPr>
-          <w:rFonts w:ascii="Times New Roman" w:hAnsi="Times New Roman" w:cs="Times New Roman"/>
-          <w:sz w:val="28"/>
-          <w:szCs w:val="28"/>
-          <w:lang w:val="en-US"/>
-        </w:rPr>
-        <w:t>nào</w:t>
-      </w:r>
-      <w:proofErr w:type="spellEnd"/>
-      <w:r>
-        <w:rPr>
-          <w:rFonts w:ascii="Times New Roman" w:hAnsi="Times New Roman" w:cs="Times New Roman"/>
-          <w:sz w:val="28"/>
-          <w:szCs w:val="28"/>
-          <w:lang w:val="en-US"/>
-        </w:rPr>
-        <w:t xml:space="preserve"> </w:t>
-      </w:r>
-      <w:proofErr w:type="spellStart"/>
-      <w:r>
-        <w:rPr>
-          <w:rFonts w:ascii="Times New Roman" w:hAnsi="Times New Roman" w:cs="Times New Roman"/>
-          <w:sz w:val="28"/>
-          <w:szCs w:val="28"/>
-          <w:lang w:val="en-US"/>
-        </w:rPr>
-        <w:t>và</w:t>
-      </w:r>
-      <w:proofErr w:type="spellEnd"/>
-      <w:r>
-        <w:rPr>
-          <w:rFonts w:ascii="Times New Roman" w:hAnsi="Times New Roman" w:cs="Times New Roman"/>
-          <w:sz w:val="28"/>
-          <w:szCs w:val="28"/>
-          <w:lang w:val="en-US"/>
-        </w:rPr>
-        <w:t xml:space="preserve"> </w:t>
-      </w:r>
-      <w:proofErr w:type="spellStart"/>
-      <w:r>
-        <w:rPr>
-          <w:rFonts w:ascii="Times New Roman" w:hAnsi="Times New Roman" w:cs="Times New Roman"/>
-          <w:sz w:val="28"/>
-          <w:szCs w:val="28"/>
-          <w:lang w:val="en-US"/>
-        </w:rPr>
-        <w:t>Git</w:t>
-      </w:r>
-      <w:proofErr w:type="spellEnd"/>
-      <w:r>
-        <w:rPr>
-          <w:rFonts w:ascii="Times New Roman" w:hAnsi="Times New Roman" w:cs="Times New Roman"/>
-          <w:sz w:val="28"/>
-          <w:szCs w:val="28"/>
-          <w:lang w:val="en-US"/>
-        </w:rPr>
-        <w:t xml:space="preserve"> </w:t>
-      </w:r>
-      <w:r>
-        <w:rPr>
-          <w:rFonts w:ascii="Times New Roman" w:hAnsi="Times New Roman" w:cs="Times New Roman"/>
-          <w:sz w:val="28"/>
-          <w:szCs w:val="28"/>
-          <w:lang w:val="en-US"/>
-        </w:rPr>
-        <w:t xml:space="preserve">Local </w:t>
-      </w:r>
-      <w:proofErr w:type="spellStart"/>
-      <w:r>
-        <w:rPr>
-          <w:rFonts w:ascii="Times New Roman" w:hAnsi="Times New Roman" w:cs="Times New Roman"/>
-          <w:sz w:val="28"/>
-          <w:szCs w:val="28"/>
-          <w:lang w:val="en-US"/>
-        </w:rPr>
-        <w:t>chưa</w:t>
-      </w:r>
-      <w:proofErr w:type="spellEnd"/>
-      <w:r>
-        <w:rPr>
-          <w:rFonts w:ascii="Times New Roman" w:hAnsi="Times New Roman" w:cs="Times New Roman"/>
-          <w:sz w:val="28"/>
-          <w:szCs w:val="28"/>
-          <w:lang w:val="en-US"/>
-        </w:rPr>
-        <w:t xml:space="preserve"> </w:t>
-      </w:r>
-      <w:proofErr w:type="spellStart"/>
-      <w:proofErr w:type="gramStart"/>
-      <w:r>
-        <w:rPr>
-          <w:rFonts w:ascii="Times New Roman" w:hAnsi="Times New Roman" w:cs="Times New Roman"/>
-          <w:sz w:val="28"/>
-          <w:szCs w:val="28"/>
-          <w:lang w:val="en-US"/>
-        </w:rPr>
-        <w:t>theo</w:t>
-      </w:r>
-      <w:proofErr w:type="spellEnd"/>
-      <w:proofErr w:type="gramEnd"/>
-      <w:r>
-        <w:rPr>
-          <w:rFonts w:ascii="Times New Roman" w:hAnsi="Times New Roman" w:cs="Times New Roman"/>
-          <w:sz w:val="28"/>
-          <w:szCs w:val="28"/>
-          <w:lang w:val="en-US"/>
-        </w:rPr>
-        <w:t xml:space="preserve"> </w:t>
-      </w:r>
-      <w:proofErr w:type="spellStart"/>
-      <w:r>
-        <w:rPr>
-          <w:rFonts w:ascii="Times New Roman" w:hAnsi="Times New Roman" w:cs="Times New Roman"/>
-          <w:sz w:val="28"/>
-          <w:szCs w:val="28"/>
-          <w:lang w:val="en-US"/>
-        </w:rPr>
-        <w:t>dõi</w:t>
-      </w:r>
-      <w:proofErr w:type="spellEnd"/>
-      <w:r>
-        <w:rPr>
-          <w:rFonts w:ascii="Times New Roman" w:hAnsi="Times New Roman" w:cs="Times New Roman"/>
-          <w:sz w:val="28"/>
-          <w:szCs w:val="28"/>
-          <w:lang w:val="en-US"/>
-        </w:rPr>
-        <w:t xml:space="preserve">/ </w:t>
-      </w:r>
-      <w:proofErr w:type="spellStart"/>
-      <w:r>
-        <w:rPr>
-          <w:rFonts w:ascii="Times New Roman" w:hAnsi="Times New Roman" w:cs="Times New Roman"/>
-          <w:sz w:val="28"/>
-          <w:szCs w:val="28"/>
-          <w:lang w:val="en-US"/>
-        </w:rPr>
-        <w:t>biết</w:t>
-      </w:r>
-      <w:proofErr w:type="spellEnd"/>
-      <w:r>
-        <w:rPr>
-          <w:rFonts w:ascii="Times New Roman" w:hAnsi="Times New Roman" w:cs="Times New Roman"/>
-          <w:sz w:val="28"/>
-          <w:szCs w:val="28"/>
-          <w:lang w:val="en-US"/>
-        </w:rPr>
-        <w:t xml:space="preserve"> </w:t>
-      </w:r>
-      <w:proofErr w:type="spellStart"/>
-      <w:r>
-        <w:rPr>
-          <w:rFonts w:ascii="Times New Roman" w:hAnsi="Times New Roman" w:cs="Times New Roman"/>
-          <w:sz w:val="28"/>
-          <w:szCs w:val="28"/>
-          <w:lang w:val="en-US"/>
-        </w:rPr>
-        <w:t>về</w:t>
-      </w:r>
-      <w:proofErr w:type="spellEnd"/>
-      <w:r>
-        <w:rPr>
-          <w:rFonts w:ascii="Times New Roman" w:hAnsi="Times New Roman" w:cs="Times New Roman"/>
-          <w:sz w:val="28"/>
-          <w:szCs w:val="28"/>
-          <w:lang w:val="en-US"/>
-        </w:rPr>
-        <w:t xml:space="preserve"> </w:t>
-      </w:r>
-      <w:proofErr w:type="spellStart"/>
-      <w:r>
-        <w:rPr>
-          <w:rFonts w:ascii="Times New Roman" w:hAnsi="Times New Roman" w:cs="Times New Roman"/>
-          <w:sz w:val="28"/>
-          <w:szCs w:val="28"/>
-          <w:lang w:val="en-US"/>
-        </w:rPr>
-        <w:t>nó</w:t>
       </w:r>
       <w:proofErr w:type="spellEnd"/>
     </w:p>
@@ -4229,8 +5313,20 @@
           <w:szCs w:val="28"/>
           <w:lang w:val="en-US"/>
         </w:rPr>
-        <w:t xml:space="preserve"> 2: Staging Area</w:t>
-      </w:r>
+        <w:t xml:space="preserve"> 3: </w:t>
+      </w:r>
+      <w:proofErr w:type="spellStart"/>
+      <w:r>
+        <w:rPr>
+          <w:rFonts w:ascii="Times New Roman" w:hAnsi="Times New Roman" w:cs="Times New Roman"/>
+          <w:b/>
+          <w:sz w:val="28"/>
+          <w:szCs w:val="28"/>
+          <w:lang w:val="en-US"/>
+        </w:rPr>
+        <w:t>Commited</w:t>
+      </w:r>
+      <w:proofErr w:type="spellEnd"/>
     </w:p>
     <w:p>
       <w:pPr>
@@ -4248,7 +5344,7 @@
           <w:szCs w:val="28"/>
           <w:lang w:val="en-US"/>
         </w:rPr>
-        <w:t xml:space="preserve">  + </w:t>
+        <w:t xml:space="preserve">+ </w:t>
       </w:r>
       <w:proofErr w:type="spellStart"/>
       <w:r>
@@ -4278,105 +5374,127 @@
           <w:szCs w:val="28"/>
           <w:lang w:val="en-US"/>
         </w:rPr>
-        <w:t>kho</w:t>
-      </w:r>
-      <w:proofErr w:type="spellEnd"/>
-      <w:r>
-        <w:rPr>
-          <w:rFonts w:ascii="Times New Roman" w:hAnsi="Times New Roman" w:cs="Times New Roman"/>
-          <w:sz w:val="28"/>
-          <w:szCs w:val="28"/>
-          <w:lang w:val="en-US"/>
-        </w:rPr>
-        <w:t xml:space="preserve"> </w:t>
-      </w:r>
-      <w:proofErr w:type="spellStart"/>
-      <w:r>
-        <w:rPr>
-          <w:rFonts w:ascii="Times New Roman" w:hAnsi="Times New Roman" w:cs="Times New Roman"/>
-          <w:sz w:val="28"/>
-          <w:szCs w:val="28"/>
-          <w:lang w:val="en-US"/>
-        </w:rPr>
-        <w:t>chứa</w:t>
-      </w:r>
-      <w:proofErr w:type="spellEnd"/>
-      <w:r>
-        <w:rPr>
-          <w:rFonts w:ascii="Times New Roman" w:hAnsi="Times New Roman" w:cs="Times New Roman"/>
-          <w:sz w:val="28"/>
-          <w:szCs w:val="28"/>
-          <w:lang w:val="en-US"/>
-        </w:rPr>
-        <w:t xml:space="preserve"> </w:t>
-      </w:r>
-      <w:proofErr w:type="spellStart"/>
-      <w:r>
-        <w:rPr>
-          <w:rFonts w:ascii="Times New Roman" w:hAnsi="Times New Roman" w:cs="Times New Roman"/>
-          <w:sz w:val="28"/>
-          <w:szCs w:val="28"/>
-          <w:lang w:val="en-US"/>
-        </w:rPr>
-        <w:t>các</w:t>
-      </w:r>
-      <w:proofErr w:type="spellEnd"/>
-      <w:r>
-        <w:rPr>
-          <w:rFonts w:ascii="Times New Roman" w:hAnsi="Times New Roman" w:cs="Times New Roman"/>
-          <w:sz w:val="28"/>
-          <w:szCs w:val="28"/>
-          <w:lang w:val="en-US"/>
-        </w:rPr>
-        <w:t xml:space="preserve"> file</w:t>
-      </w:r>
-      <w:r>
-        <w:rPr>
-          <w:rFonts w:ascii="Times New Roman" w:hAnsi="Times New Roman" w:cs="Times New Roman"/>
-          <w:sz w:val="28"/>
-          <w:szCs w:val="28"/>
-          <w:lang w:val="en-US"/>
-        </w:rPr>
-        <w:t xml:space="preserve"> ở </w:t>
-      </w:r>
-      <w:proofErr w:type="spellStart"/>
-      <w:r>
-        <w:rPr>
-          <w:rFonts w:ascii="Times New Roman" w:hAnsi="Times New Roman" w:cs="Times New Roman"/>
-          <w:sz w:val="28"/>
-          <w:szCs w:val="28"/>
-          <w:lang w:val="en-US"/>
-        </w:rPr>
-        <w:t>Git</w:t>
-      </w:r>
-      <w:proofErr w:type="spellEnd"/>
-      <w:r>
-        <w:rPr>
-          <w:rFonts w:ascii="Times New Roman" w:hAnsi="Times New Roman" w:cs="Times New Roman"/>
-          <w:sz w:val="28"/>
-          <w:szCs w:val="28"/>
-          <w:lang w:val="en-US"/>
-        </w:rPr>
-        <w:t xml:space="preserve"> Local</w:t>
-      </w:r>
-      <w:r>
-        <w:rPr>
-          <w:rFonts w:ascii="Times New Roman" w:hAnsi="Times New Roman" w:cs="Times New Roman"/>
-          <w:sz w:val="28"/>
-          <w:szCs w:val="28"/>
-          <w:lang w:val="en-US"/>
-        </w:rPr>
-        <w:t xml:space="preserve"> </w:t>
-      </w:r>
-      <w:proofErr w:type="spellStart"/>
-      <w:r>
-        <w:rPr>
-          <w:rFonts w:ascii="Times New Roman" w:hAnsi="Times New Roman" w:cs="Times New Roman"/>
-          <w:sz w:val="28"/>
-          <w:szCs w:val="28"/>
-          <w:lang w:val="en-US"/>
-        </w:rPr>
-        <w:t>đã</w:t>
+        <w:t>trạng</w:t>
+      </w:r>
+      <w:proofErr w:type="spellEnd"/>
+      <w:r>
+        <w:rPr>
+          <w:rFonts w:ascii="Times New Roman" w:hAnsi="Times New Roman" w:cs="Times New Roman"/>
+          <w:sz w:val="28"/>
+          <w:szCs w:val="28"/>
+          <w:lang w:val="en-US"/>
+        </w:rPr>
+        <w:t xml:space="preserve"> </w:t>
+      </w:r>
+      <w:proofErr w:type="spellStart"/>
+      <w:r>
+        <w:rPr>
+          <w:rFonts w:ascii="Times New Roman" w:hAnsi="Times New Roman" w:cs="Times New Roman"/>
+          <w:sz w:val="28"/>
+          <w:szCs w:val="28"/>
+          <w:lang w:val="en-US"/>
+        </w:rPr>
+        <w:t>thái</w:t>
+      </w:r>
+      <w:proofErr w:type="spellEnd"/>
+      <w:r>
+        <w:rPr>
+          <w:rFonts w:ascii="Times New Roman" w:hAnsi="Times New Roman" w:cs="Times New Roman"/>
+          <w:sz w:val="28"/>
+          <w:szCs w:val="28"/>
+          <w:lang w:val="en-US"/>
+        </w:rPr>
+        <w:t xml:space="preserve"> </w:t>
+      </w:r>
+      <w:proofErr w:type="spellStart"/>
+      <w:r>
+        <w:rPr>
+          <w:rFonts w:ascii="Times New Roman" w:hAnsi="Times New Roman" w:cs="Times New Roman"/>
+          <w:sz w:val="28"/>
+          <w:szCs w:val="28"/>
+          <w:lang w:val="en-US"/>
+        </w:rPr>
+        <w:t>cuối</w:t>
+      </w:r>
+      <w:proofErr w:type="spellEnd"/>
+      <w:r>
+        <w:rPr>
+          <w:rFonts w:ascii="Times New Roman" w:hAnsi="Times New Roman" w:cs="Times New Roman"/>
+          <w:sz w:val="28"/>
+          <w:szCs w:val="28"/>
+          <w:lang w:val="en-US"/>
+        </w:rPr>
+        <w:t xml:space="preserve"> </w:t>
+      </w:r>
+      <w:proofErr w:type="spellStart"/>
+      <w:r>
+        <w:rPr>
+          <w:rFonts w:ascii="Times New Roman" w:hAnsi="Times New Roman" w:cs="Times New Roman"/>
+          <w:sz w:val="28"/>
+          <w:szCs w:val="28"/>
+          <w:lang w:val="en-US"/>
+        </w:rPr>
+        <w:t>cùng</w:t>
+      </w:r>
+      <w:proofErr w:type="spellEnd"/>
+      <w:r>
+        <w:rPr>
+          <w:rFonts w:ascii="Times New Roman" w:hAnsi="Times New Roman" w:cs="Times New Roman"/>
+          <w:sz w:val="28"/>
+          <w:szCs w:val="28"/>
+          <w:lang w:val="en-US"/>
+        </w:rPr>
+        <w:t xml:space="preserve"> </w:t>
+      </w:r>
+      <w:proofErr w:type="spellStart"/>
+      <w:r>
+        <w:rPr>
+          <w:rFonts w:ascii="Times New Roman" w:hAnsi="Times New Roman" w:cs="Times New Roman"/>
+          <w:sz w:val="28"/>
+          <w:szCs w:val="28"/>
+          <w:lang w:val="en-US"/>
+        </w:rPr>
+        <w:t>của</w:t>
+      </w:r>
+      <w:proofErr w:type="spellEnd"/>
+      <w:r>
+        <w:rPr>
+          <w:rFonts w:ascii="Times New Roman" w:hAnsi="Times New Roman" w:cs="Times New Roman"/>
+          <w:sz w:val="28"/>
+          <w:szCs w:val="28"/>
+          <w:lang w:val="en-US"/>
+        </w:rPr>
+        <w:t xml:space="preserve"> file </w:t>
+      </w:r>
+      <w:proofErr w:type="spellStart"/>
+      <w:r>
+        <w:rPr>
+          <w:rFonts w:ascii="Times New Roman" w:hAnsi="Times New Roman" w:cs="Times New Roman"/>
+          <w:sz w:val="28"/>
+          <w:szCs w:val="28"/>
+          <w:lang w:val="en-US"/>
+        </w:rPr>
+        <w:t>sau</w:t>
+      </w:r>
+      <w:proofErr w:type="spellEnd"/>
+      <w:r>
+        <w:rPr>
+          <w:rFonts w:ascii="Times New Roman" w:hAnsi="Times New Roman" w:cs="Times New Roman"/>
+          <w:sz w:val="28"/>
+          <w:szCs w:val="28"/>
+          <w:lang w:val="en-US"/>
+        </w:rPr>
+        <w:t xml:space="preserve"> </w:t>
+      </w:r>
+      <w:proofErr w:type="spellStart"/>
+      <w:r>
+        <w:rPr>
+          <w:rFonts w:ascii="Times New Roman" w:hAnsi="Times New Roman" w:cs="Times New Roman"/>
+          <w:sz w:val="28"/>
+          <w:szCs w:val="28"/>
+          <w:lang w:val="en-US"/>
+        </w:rPr>
+        <w:t>khi</w:t>
       </w:r>
       <w:proofErr w:type="spellEnd"/>
       <w:r>
@@ -4406,47 +5524,7 @@
           <w:szCs w:val="28"/>
           <w:lang w:val="en-US"/>
         </w:rPr>
-        <w:t xml:space="preserve"> </w:t>
-      </w:r>
-      <w:proofErr w:type="spellStart"/>
-      <w:r>
-        <w:rPr>
-          <w:rFonts w:ascii="Times New Roman" w:hAnsi="Times New Roman" w:cs="Times New Roman"/>
-          <w:sz w:val="28"/>
-          <w:szCs w:val="28"/>
-          <w:lang w:val="en-US"/>
-        </w:rPr>
-        <w:t>chuyển</w:t>
-      </w:r>
-      <w:proofErr w:type="spellEnd"/>
-      <w:r>
-        <w:rPr>
-          <w:rFonts w:ascii="Times New Roman" w:hAnsi="Times New Roman" w:cs="Times New Roman"/>
-          <w:sz w:val="28"/>
-          <w:szCs w:val="28"/>
-          <w:lang w:val="en-US"/>
-        </w:rPr>
-        <w:t xml:space="preserve"> </w:t>
-      </w:r>
-      <w:proofErr w:type="spellStart"/>
-      <w:r>
-        <w:rPr>
-          <w:rFonts w:ascii="Times New Roman" w:hAnsi="Times New Roman" w:cs="Times New Roman"/>
-          <w:sz w:val="28"/>
-          <w:szCs w:val="28"/>
-          <w:lang w:val="en-US"/>
-        </w:rPr>
-        <w:t>đổi</w:t>
-      </w:r>
-      <w:proofErr w:type="spellEnd"/>
-      <w:r>
-        <w:rPr>
-          <w:rFonts w:ascii="Times New Roman" w:hAnsi="Times New Roman" w:cs="Times New Roman"/>
-          <w:sz w:val="28"/>
-          <w:szCs w:val="28"/>
-          <w:lang w:val="en-US"/>
-        </w:rPr>
-        <w:t xml:space="preserve"> </w:t>
+        <w:t xml:space="preserve"> commit </w:t>
       </w:r>
       <w:proofErr w:type="spellStart"/>
       <w:r>
@@ -4506,148 +5584,279 @@
           <w:szCs w:val="28"/>
           <w:lang w:val="en-US"/>
         </w:rPr>
-        <w:t xml:space="preserve"> Untracked File sang Tracked file </w:t>
-      </w:r>
-      <w:proofErr w:type="spellStart"/>
-      <w:r>
-        <w:rPr>
-          <w:rFonts w:ascii="Times New Roman" w:hAnsi="Times New Roman" w:cs="Times New Roman"/>
-          <w:sz w:val="28"/>
-          <w:szCs w:val="28"/>
-          <w:lang w:val="en-US"/>
-        </w:rPr>
-        <w:t>để</w:t>
-      </w:r>
-      <w:proofErr w:type="spellEnd"/>
-      <w:r>
-        <w:rPr>
-          <w:rFonts w:ascii="Times New Roman" w:hAnsi="Times New Roman" w:cs="Times New Roman"/>
-          <w:sz w:val="28"/>
-          <w:szCs w:val="28"/>
-          <w:lang w:val="en-US"/>
-        </w:rPr>
-        <w:t xml:space="preserve"> </w:t>
-      </w:r>
-      <w:proofErr w:type="spellStart"/>
-      <w:r>
-        <w:rPr>
-          <w:rFonts w:ascii="Times New Roman" w:hAnsi="Times New Roman" w:cs="Times New Roman"/>
-          <w:sz w:val="28"/>
-          <w:szCs w:val="28"/>
-          <w:lang w:val="en-US"/>
-        </w:rPr>
-        <w:t>Git</w:t>
-      </w:r>
-      <w:proofErr w:type="spellEnd"/>
-      <w:r>
-        <w:rPr>
-          <w:rFonts w:ascii="Times New Roman" w:hAnsi="Times New Roman" w:cs="Times New Roman"/>
-          <w:sz w:val="28"/>
-          <w:szCs w:val="28"/>
-          <w:lang w:val="en-US"/>
-        </w:rPr>
-        <w:t xml:space="preserve"> </w:t>
-      </w:r>
-      <w:proofErr w:type="spellStart"/>
-      <w:r>
-        <w:rPr>
-          <w:rFonts w:ascii="Times New Roman" w:hAnsi="Times New Roman" w:cs="Times New Roman"/>
-          <w:sz w:val="28"/>
-          <w:szCs w:val="28"/>
-          <w:lang w:val="en-US"/>
-        </w:rPr>
-        <w:t>có</w:t>
-      </w:r>
-      <w:proofErr w:type="spellEnd"/>
-      <w:r>
-        <w:rPr>
-          <w:rFonts w:ascii="Times New Roman" w:hAnsi="Times New Roman" w:cs="Times New Roman"/>
-          <w:sz w:val="28"/>
-          <w:szCs w:val="28"/>
-          <w:lang w:val="en-US"/>
-        </w:rPr>
-        <w:t xml:space="preserve"> </w:t>
-      </w:r>
-      <w:proofErr w:type="spellStart"/>
-      <w:r>
-        <w:rPr>
-          <w:rFonts w:ascii="Times New Roman" w:hAnsi="Times New Roman" w:cs="Times New Roman"/>
-          <w:sz w:val="28"/>
-          <w:szCs w:val="28"/>
-          <w:lang w:val="en-US"/>
-        </w:rPr>
-        <w:t>thể</w:t>
-      </w:r>
-      <w:proofErr w:type="spellEnd"/>
-      <w:r>
-        <w:rPr>
-          <w:rFonts w:ascii="Times New Roman" w:hAnsi="Times New Roman" w:cs="Times New Roman"/>
-          <w:sz w:val="28"/>
-          <w:szCs w:val="28"/>
-          <w:lang w:val="en-US"/>
-        </w:rPr>
-        <w:t xml:space="preserve"> </w:t>
-      </w:r>
-      <w:proofErr w:type="spellStart"/>
-      <w:r>
-        <w:rPr>
-          <w:rFonts w:ascii="Times New Roman" w:hAnsi="Times New Roman" w:cs="Times New Roman"/>
-          <w:sz w:val="28"/>
-          <w:szCs w:val="28"/>
-          <w:lang w:val="en-US"/>
-        </w:rPr>
-        <w:t>theo</w:t>
-      </w:r>
-      <w:proofErr w:type="spellEnd"/>
-      <w:r>
-        <w:rPr>
-          <w:rFonts w:ascii="Times New Roman" w:hAnsi="Times New Roman" w:cs="Times New Roman"/>
-          <w:sz w:val="28"/>
-          <w:szCs w:val="28"/>
-          <w:lang w:val="en-US"/>
-        </w:rPr>
-        <w:t xml:space="preserve"> </w:t>
-      </w:r>
-      <w:proofErr w:type="spellStart"/>
-      <w:r>
-        <w:rPr>
-          <w:rFonts w:ascii="Times New Roman" w:hAnsi="Times New Roman" w:cs="Times New Roman"/>
-          <w:sz w:val="28"/>
-          <w:szCs w:val="28"/>
-          <w:lang w:val="en-US"/>
-        </w:rPr>
-        <w:t>dõi</w:t>
-      </w:r>
-      <w:proofErr w:type="spellEnd"/>
-      <w:r>
-        <w:rPr>
-          <w:rFonts w:ascii="Times New Roman" w:hAnsi="Times New Roman" w:cs="Times New Roman"/>
-          <w:sz w:val="28"/>
-          <w:szCs w:val="28"/>
-          <w:lang w:val="en-US"/>
-        </w:rPr>
-        <w:t xml:space="preserve"> </w:t>
-      </w:r>
-      <w:proofErr w:type="spellStart"/>
-      <w:r>
-        <w:rPr>
-          <w:rFonts w:ascii="Times New Roman" w:hAnsi="Times New Roman" w:cs="Times New Roman"/>
-          <w:sz w:val="28"/>
-          <w:szCs w:val="28"/>
-          <w:lang w:val="en-US"/>
-        </w:rPr>
-        <w:t>chúng</w:t>
-      </w:r>
-      <w:proofErr w:type="spellEnd"/>
-      <w:r>
-        <w:rPr>
-          <w:rFonts w:ascii="Times New Roman" w:hAnsi="Times New Roman" w:cs="Times New Roman"/>
-          <w:sz w:val="28"/>
-          <w:szCs w:val="28"/>
-          <w:lang w:val="en-US"/>
-        </w:rPr>
-        <w:t xml:space="preserve"> </w:t>
-      </w:r>
+        <w:t xml:space="preserve"> staged. </w:t>
+      </w:r>
+      <w:proofErr w:type="spellStart"/>
+      <w:r>
+        <w:rPr>
+          <w:rFonts w:ascii="Times New Roman" w:hAnsi="Times New Roman" w:cs="Times New Roman"/>
+          <w:sz w:val="28"/>
+          <w:szCs w:val="28"/>
+          <w:lang w:val="en-US"/>
+        </w:rPr>
+        <w:t>Nó</w:t>
+      </w:r>
+      <w:proofErr w:type="spellEnd"/>
+      <w:r>
+        <w:rPr>
+          <w:rFonts w:ascii="Times New Roman" w:hAnsi="Times New Roman" w:cs="Times New Roman"/>
+          <w:sz w:val="28"/>
+          <w:szCs w:val="28"/>
+          <w:lang w:val="en-US"/>
+        </w:rPr>
+        <w:t xml:space="preserve"> </w:t>
+      </w:r>
+      <w:proofErr w:type="spellStart"/>
+      <w:r>
+        <w:rPr>
+          <w:rFonts w:ascii="Times New Roman" w:hAnsi="Times New Roman" w:cs="Times New Roman"/>
+          <w:sz w:val="28"/>
+          <w:szCs w:val="28"/>
+          <w:lang w:val="en-US"/>
+        </w:rPr>
+        <w:t>sẽ</w:t>
+      </w:r>
+      <w:proofErr w:type="spellEnd"/>
+      <w:r>
+        <w:rPr>
+          <w:rFonts w:ascii="Times New Roman" w:hAnsi="Times New Roman" w:cs="Times New Roman"/>
+          <w:sz w:val="28"/>
+          <w:szCs w:val="28"/>
+          <w:lang w:val="en-US"/>
+        </w:rPr>
+        <w:t xml:space="preserve"> </w:t>
+      </w:r>
+      <w:proofErr w:type="spellStart"/>
+      <w:r>
+        <w:rPr>
+          <w:rFonts w:ascii="Times New Roman" w:hAnsi="Times New Roman" w:cs="Times New Roman"/>
+          <w:sz w:val="28"/>
+          <w:szCs w:val="28"/>
+          <w:lang w:val="en-US"/>
+        </w:rPr>
+        <w:t>tiến</w:t>
+      </w:r>
+      <w:proofErr w:type="spellEnd"/>
+      <w:r>
+        <w:rPr>
+          <w:rFonts w:ascii="Times New Roman" w:hAnsi="Times New Roman" w:cs="Times New Roman"/>
+          <w:sz w:val="28"/>
+          <w:szCs w:val="28"/>
+          <w:lang w:val="en-US"/>
+        </w:rPr>
+        <w:t xml:space="preserve"> </w:t>
+      </w:r>
+      <w:proofErr w:type="spellStart"/>
+      <w:r>
+        <w:rPr>
+          <w:rFonts w:ascii="Times New Roman" w:hAnsi="Times New Roman" w:cs="Times New Roman"/>
+          <w:sz w:val="28"/>
+          <w:szCs w:val="28"/>
+          <w:lang w:val="en-US"/>
+        </w:rPr>
+        <w:t>hành</w:t>
+      </w:r>
+      <w:proofErr w:type="spellEnd"/>
+      <w:r>
+        <w:rPr>
+          <w:rFonts w:ascii="Times New Roman" w:hAnsi="Times New Roman" w:cs="Times New Roman"/>
+          <w:sz w:val="28"/>
+          <w:szCs w:val="28"/>
+          <w:lang w:val="en-US"/>
+        </w:rPr>
+        <w:t xml:space="preserve"> </w:t>
+      </w:r>
+      <w:proofErr w:type="spellStart"/>
+      <w:r>
+        <w:rPr>
+          <w:rFonts w:ascii="Times New Roman" w:hAnsi="Times New Roman" w:cs="Times New Roman"/>
+          <w:sz w:val="28"/>
+          <w:szCs w:val="28"/>
+          <w:lang w:val="en-US"/>
+        </w:rPr>
+        <w:t>lưu</w:t>
+      </w:r>
+      <w:proofErr w:type="spellEnd"/>
+      <w:r>
+        <w:rPr>
+          <w:rFonts w:ascii="Times New Roman" w:hAnsi="Times New Roman" w:cs="Times New Roman"/>
+          <w:sz w:val="28"/>
+          <w:szCs w:val="28"/>
+          <w:lang w:val="en-US"/>
+        </w:rPr>
+        <w:t xml:space="preserve"> </w:t>
+      </w:r>
+      <w:proofErr w:type="spellStart"/>
+      <w:r>
+        <w:rPr>
+          <w:rFonts w:ascii="Times New Roman" w:hAnsi="Times New Roman" w:cs="Times New Roman"/>
+          <w:sz w:val="28"/>
+          <w:szCs w:val="28"/>
+          <w:lang w:val="en-US"/>
+        </w:rPr>
+        <w:t>phiên</w:t>
+      </w:r>
+      <w:proofErr w:type="spellEnd"/>
+      <w:r>
+        <w:rPr>
+          <w:rFonts w:ascii="Times New Roman" w:hAnsi="Times New Roman" w:cs="Times New Roman"/>
+          <w:sz w:val="28"/>
+          <w:szCs w:val="28"/>
+          <w:lang w:val="en-US"/>
+        </w:rPr>
+        <w:t xml:space="preserve"> </w:t>
+      </w:r>
+      <w:proofErr w:type="spellStart"/>
+      <w:r>
+        <w:rPr>
+          <w:rFonts w:ascii="Times New Roman" w:hAnsi="Times New Roman" w:cs="Times New Roman"/>
+          <w:sz w:val="28"/>
+          <w:szCs w:val="28"/>
+          <w:lang w:val="en-US"/>
+        </w:rPr>
+        <w:t>bản</w:t>
+      </w:r>
+      <w:proofErr w:type="spellEnd"/>
+      <w:r>
+        <w:rPr>
+          <w:rFonts w:ascii="Times New Roman" w:hAnsi="Times New Roman" w:cs="Times New Roman"/>
+          <w:sz w:val="28"/>
+          <w:szCs w:val="28"/>
+          <w:lang w:val="en-US"/>
+        </w:rPr>
+        <w:t xml:space="preserve"> </w:t>
+      </w:r>
+      <w:proofErr w:type="spellStart"/>
+      <w:r>
+        <w:rPr>
+          <w:rFonts w:ascii="Times New Roman" w:hAnsi="Times New Roman" w:cs="Times New Roman"/>
+          <w:sz w:val="28"/>
+          <w:szCs w:val="28"/>
+          <w:lang w:val="en-US"/>
+        </w:rPr>
+        <w:t>mới</w:t>
+      </w:r>
+      <w:proofErr w:type="spellEnd"/>
+      <w:r>
+        <w:rPr>
+          <w:rFonts w:ascii="Times New Roman" w:hAnsi="Times New Roman" w:cs="Times New Roman"/>
+          <w:sz w:val="28"/>
+          <w:szCs w:val="28"/>
+          <w:lang w:val="en-US"/>
+        </w:rPr>
+        <w:t xml:space="preserve"> </w:t>
+      </w:r>
+      <w:proofErr w:type="spellStart"/>
+      <w:r>
+        <w:rPr>
+          <w:rFonts w:ascii="Times New Roman" w:hAnsi="Times New Roman" w:cs="Times New Roman"/>
+          <w:sz w:val="28"/>
+          <w:szCs w:val="28"/>
+          <w:lang w:val="en-US"/>
+        </w:rPr>
+        <w:t>nhất</w:t>
+      </w:r>
+      <w:proofErr w:type="spellEnd"/>
+      <w:r>
+        <w:rPr>
+          <w:rFonts w:ascii="Times New Roman" w:hAnsi="Times New Roman" w:cs="Times New Roman"/>
+          <w:sz w:val="28"/>
+          <w:szCs w:val="28"/>
+          <w:lang w:val="en-US"/>
+        </w:rPr>
+        <w:t xml:space="preserve"> </w:t>
+      </w:r>
+      <w:proofErr w:type="spellStart"/>
+      <w:r>
+        <w:rPr>
+          <w:rFonts w:ascii="Times New Roman" w:hAnsi="Times New Roman" w:cs="Times New Roman"/>
+          <w:sz w:val="28"/>
+          <w:szCs w:val="28"/>
+          <w:lang w:val="en-US"/>
+        </w:rPr>
+        <w:t>của</w:t>
+      </w:r>
+      <w:proofErr w:type="spellEnd"/>
+      <w:r>
+        <w:rPr>
+          <w:rFonts w:ascii="Times New Roman" w:hAnsi="Times New Roman" w:cs="Times New Roman"/>
+          <w:sz w:val="28"/>
+          <w:szCs w:val="28"/>
+          <w:lang w:val="en-US"/>
+        </w:rPr>
+        <w:t xml:space="preserve"> file </w:t>
+      </w:r>
+      <w:proofErr w:type="spellStart"/>
+      <w:r>
+        <w:rPr>
+          <w:rFonts w:ascii="Times New Roman" w:hAnsi="Times New Roman" w:cs="Times New Roman"/>
+          <w:sz w:val="28"/>
+          <w:szCs w:val="28"/>
+          <w:lang w:val="en-US"/>
+        </w:rPr>
+        <w:t>này</w:t>
+      </w:r>
+      <w:proofErr w:type="spellEnd"/>
+      <w:r>
+        <w:rPr>
+          <w:rFonts w:ascii="Times New Roman" w:hAnsi="Times New Roman" w:cs="Times New Roman"/>
+          <w:sz w:val="28"/>
+          <w:szCs w:val="28"/>
+          <w:lang w:val="en-US"/>
+        </w:rPr>
+        <w:t xml:space="preserve"> </w:t>
+      </w:r>
+      <w:proofErr w:type="spellStart"/>
+      <w:r>
+        <w:rPr>
+          <w:rFonts w:ascii="Times New Roman" w:hAnsi="Times New Roman" w:cs="Times New Roman"/>
+          <w:sz w:val="28"/>
+          <w:szCs w:val="28"/>
+          <w:lang w:val="en-US"/>
+        </w:rPr>
+        <w:t>vào</w:t>
+      </w:r>
+      <w:proofErr w:type="spellEnd"/>
+      <w:r>
+        <w:rPr>
+          <w:rFonts w:ascii="Times New Roman" w:hAnsi="Times New Roman" w:cs="Times New Roman"/>
+          <w:sz w:val="28"/>
+          <w:szCs w:val="28"/>
+          <w:lang w:val="en-US"/>
+        </w:rPr>
+        <w:t xml:space="preserve"> </w:t>
+      </w:r>
+      <w:proofErr w:type="spellStart"/>
+      <w:r>
+        <w:rPr>
+          <w:rFonts w:ascii="Times New Roman" w:hAnsi="Times New Roman" w:cs="Times New Roman"/>
+          <w:sz w:val="28"/>
+          <w:szCs w:val="28"/>
+          <w:lang w:val="en-US"/>
+        </w:rPr>
+        <w:t>trong</w:t>
+      </w:r>
+      <w:proofErr w:type="spellEnd"/>
+      <w:r>
+        <w:rPr>
+          <w:rFonts w:ascii="Times New Roman" w:hAnsi="Times New Roman" w:cs="Times New Roman"/>
+          <w:sz w:val="28"/>
+          <w:szCs w:val="28"/>
+          <w:lang w:val="en-US"/>
+        </w:rPr>
+        <w:t xml:space="preserve"> </w:t>
+      </w:r>
+      <w:proofErr w:type="spellStart"/>
+      <w:r>
+        <w:rPr>
+          <w:rFonts w:ascii="Times New Roman" w:hAnsi="Times New Roman" w:cs="Times New Roman"/>
+          <w:sz w:val="28"/>
+          <w:szCs w:val="28"/>
+          <w:lang w:val="en-US"/>
+        </w:rPr>
+        <w:t>git</w:t>
+      </w:r>
+      <w:proofErr w:type="spellEnd"/>
     </w:p>
     <w:p>
       <w:pPr>
@@ -4665,87 +5874,47 @@
           <w:szCs w:val="28"/>
           <w:lang w:val="en-US"/>
         </w:rPr>
-        <w:t xml:space="preserve">  + </w:t>
-      </w:r>
-      <w:proofErr w:type="spellStart"/>
-      <w:r>
-        <w:rPr>
-          <w:rFonts w:ascii="Times New Roman" w:hAnsi="Times New Roman" w:cs="Times New Roman"/>
-          <w:sz w:val="28"/>
-          <w:szCs w:val="28"/>
-          <w:lang w:val="en-US"/>
-        </w:rPr>
-        <w:t>Để</w:t>
-      </w:r>
-      <w:proofErr w:type="spellEnd"/>
-      <w:r>
-        <w:rPr>
-          <w:rFonts w:ascii="Times New Roman" w:hAnsi="Times New Roman" w:cs="Times New Roman"/>
-          <w:sz w:val="28"/>
-          <w:szCs w:val="28"/>
-          <w:lang w:val="en-US"/>
-        </w:rPr>
-        <w:t xml:space="preserve"> </w:t>
-      </w:r>
-      <w:proofErr w:type="spellStart"/>
-      <w:r>
-        <w:rPr>
-          <w:rFonts w:ascii="Times New Roman" w:hAnsi="Times New Roman" w:cs="Times New Roman"/>
-          <w:sz w:val="28"/>
-          <w:szCs w:val="28"/>
-          <w:lang w:val="en-US"/>
-        </w:rPr>
-        <w:t>chuyển</w:t>
-      </w:r>
-      <w:proofErr w:type="spellEnd"/>
-      <w:r>
-        <w:rPr>
-          <w:rFonts w:ascii="Times New Roman" w:hAnsi="Times New Roman" w:cs="Times New Roman"/>
-          <w:sz w:val="28"/>
-          <w:szCs w:val="28"/>
-          <w:lang w:val="en-US"/>
-        </w:rPr>
-        <w:t xml:space="preserve"> </w:t>
-      </w:r>
-      <w:proofErr w:type="spellStart"/>
-      <w:r>
-        <w:rPr>
-          <w:rFonts w:ascii="Times New Roman" w:hAnsi="Times New Roman" w:cs="Times New Roman"/>
-          <w:sz w:val="28"/>
-          <w:szCs w:val="28"/>
-          <w:lang w:val="en-US"/>
-        </w:rPr>
-        <w:t>đổi</w:t>
-      </w:r>
-      <w:proofErr w:type="spellEnd"/>
-      <w:r>
-        <w:rPr>
-          <w:rFonts w:ascii="Times New Roman" w:hAnsi="Times New Roman" w:cs="Times New Roman"/>
-          <w:sz w:val="28"/>
-          <w:szCs w:val="28"/>
-          <w:lang w:val="en-US"/>
-        </w:rPr>
-        <w:t xml:space="preserve"> </w:t>
-      </w:r>
-      <w:proofErr w:type="spellStart"/>
-      <w:r>
-        <w:rPr>
-          <w:rFonts w:ascii="Times New Roman" w:hAnsi="Times New Roman" w:cs="Times New Roman"/>
-          <w:sz w:val="28"/>
-          <w:szCs w:val="28"/>
-          <w:lang w:val="en-US"/>
-        </w:rPr>
-        <w:t>từ</w:t>
-      </w:r>
-      <w:proofErr w:type="spellEnd"/>
-      <w:r>
-        <w:rPr>
-          <w:rFonts w:ascii="Times New Roman" w:hAnsi="Times New Roman" w:cs="Times New Roman"/>
-          <w:sz w:val="28"/>
-          <w:szCs w:val="28"/>
-          <w:lang w:val="en-US"/>
-        </w:rPr>
-        <w:t xml:space="preserve"> Untracked File sang Tracked File, ta </w:t>
+        <w:t xml:space="preserve">+ </w:t>
+      </w:r>
+      <w:proofErr w:type="spellStart"/>
+      <w:r>
+        <w:rPr>
+          <w:rFonts w:ascii="Times New Roman" w:hAnsi="Times New Roman" w:cs="Times New Roman"/>
+          <w:sz w:val="28"/>
+          <w:szCs w:val="28"/>
+          <w:lang w:val="en-US"/>
+        </w:rPr>
+        <w:t>Câu</w:t>
+      </w:r>
+      <w:proofErr w:type="spellEnd"/>
+      <w:r>
+        <w:rPr>
+          <w:rFonts w:ascii="Times New Roman" w:hAnsi="Times New Roman" w:cs="Times New Roman"/>
+          <w:sz w:val="28"/>
+          <w:szCs w:val="28"/>
+          <w:lang w:val="en-US"/>
+        </w:rPr>
+        <w:t xml:space="preserve"> </w:t>
+      </w:r>
+      <w:proofErr w:type="spellStart"/>
+      <w:r>
+        <w:rPr>
+          <w:rFonts w:ascii="Times New Roman" w:hAnsi="Times New Roman" w:cs="Times New Roman"/>
+          <w:sz w:val="28"/>
+          <w:szCs w:val="28"/>
+          <w:lang w:val="en-US"/>
+        </w:rPr>
+        <w:t>lệnh</w:t>
+      </w:r>
+      <w:proofErr w:type="spellEnd"/>
+      <w:r>
+        <w:rPr>
+          <w:rFonts w:ascii="Times New Roman" w:hAnsi="Times New Roman" w:cs="Times New Roman"/>
+          <w:sz w:val="28"/>
+          <w:szCs w:val="28"/>
+          <w:lang w:val="en-US"/>
+        </w:rPr>
+        <w:t xml:space="preserve"> </w:t>
       </w:r>
       <w:proofErr w:type="spellStart"/>
       <w:r>
@@ -4785,28 +5954,30 @@
           <w:szCs w:val="28"/>
           <w:lang w:val="en-US"/>
         </w:rPr>
-        <w:t xml:space="preserve"> </w:t>
-      </w:r>
-      <w:proofErr w:type="spellStart"/>
-      <w:r>
-        <w:rPr>
-          <w:rFonts w:ascii="Times New Roman" w:hAnsi="Times New Roman" w:cs="Times New Roman"/>
-          <w:sz w:val="28"/>
-          <w:szCs w:val="28"/>
-          <w:lang w:val="en-US"/>
-        </w:rPr>
-        <w:t>lệnh</w:t>
-      </w:r>
-      <w:proofErr w:type="spellEnd"/>
-      <w:r>
-        <w:rPr>
-          <w:rFonts w:ascii="Times New Roman" w:hAnsi="Times New Roman" w:cs="Times New Roman"/>
-          <w:sz w:val="28"/>
-          <w:szCs w:val="28"/>
-          <w:lang w:val="en-US"/>
-        </w:rPr>
-        <w:t xml:space="preserve"> </w:t>
-      </w:r>
+        <w:t xml:space="preserve">: </w:t>
+      </w:r>
+      <w:proofErr w:type="spellStart"/>
+      <w:r>
+        <w:rPr>
+          <w:rFonts w:ascii="Times New Roman" w:hAnsi="Times New Roman" w:cs="Times New Roman"/>
+          <w:sz w:val="28"/>
+          <w:szCs w:val="28"/>
+          <w:lang w:val="en-US"/>
+        </w:rPr>
+        <w:t>git</w:t>
+      </w:r>
+      <w:proofErr w:type="spellEnd"/>
+      <w:r>
+        <w:rPr>
+          <w:rFonts w:ascii="Times New Roman" w:hAnsi="Times New Roman" w:cs="Times New Roman"/>
+          <w:sz w:val="28"/>
+          <w:szCs w:val="28"/>
+          <w:lang w:val="en-US"/>
+        </w:rPr>
+        <w:t xml:space="preserve"> commit –m “&lt;message&gt;”</w:t>
+      </w:r>
+      <w:bookmarkStart w:id="0" w:name="_GoBack"/>
+      <w:bookmarkEnd w:id="0"/>
     </w:p>
     <w:p>
       <w:pPr>
@@ -4817,1392 +5988,6 @@
           <w:lang w:val="en-US"/>
         </w:rPr>
       </w:pPr>
-      <w:proofErr w:type="spellStart"/>
-      <w:proofErr w:type="gramStart"/>
-      <w:r>
-        <w:rPr>
-          <w:rFonts w:ascii="Times New Roman" w:hAnsi="Times New Roman" w:cs="Times New Roman"/>
-          <w:sz w:val="28"/>
-          <w:szCs w:val="28"/>
-          <w:lang w:val="en-US"/>
-        </w:rPr>
-        <w:t>git</w:t>
-      </w:r>
-      <w:proofErr w:type="spellEnd"/>
-      <w:proofErr w:type="gramEnd"/>
-      <w:r>
-        <w:rPr>
-          <w:rFonts w:ascii="Times New Roman" w:hAnsi="Times New Roman" w:cs="Times New Roman"/>
-          <w:sz w:val="28"/>
-          <w:szCs w:val="28"/>
-          <w:lang w:val="en-US"/>
-        </w:rPr>
-        <w:t xml:space="preserve"> add . (</w:t>
-      </w:r>
-      <w:proofErr w:type="spellStart"/>
-      <w:proofErr w:type="gramStart"/>
-      <w:r>
-        <w:rPr>
-          <w:rFonts w:ascii="Times New Roman" w:hAnsi="Times New Roman" w:cs="Times New Roman"/>
-          <w:sz w:val="28"/>
-          <w:szCs w:val="28"/>
-          <w:lang w:val="en-US"/>
-        </w:rPr>
-        <w:t>để</w:t>
-      </w:r>
-      <w:proofErr w:type="spellEnd"/>
-      <w:proofErr w:type="gramEnd"/>
-      <w:r>
-        <w:rPr>
-          <w:rFonts w:ascii="Times New Roman" w:hAnsi="Times New Roman" w:cs="Times New Roman"/>
-          <w:sz w:val="28"/>
-          <w:szCs w:val="28"/>
-          <w:lang w:val="en-US"/>
-        </w:rPr>
-        <w:t xml:space="preserve"> add </w:t>
-      </w:r>
-      <w:proofErr w:type="spellStart"/>
-      <w:r>
-        <w:rPr>
-          <w:rFonts w:ascii="Times New Roman" w:hAnsi="Times New Roman" w:cs="Times New Roman"/>
-          <w:sz w:val="28"/>
-          <w:szCs w:val="28"/>
-          <w:lang w:val="en-US"/>
-        </w:rPr>
-        <w:t>tất</w:t>
-      </w:r>
-      <w:proofErr w:type="spellEnd"/>
-      <w:r>
-        <w:rPr>
-          <w:rFonts w:ascii="Times New Roman" w:hAnsi="Times New Roman" w:cs="Times New Roman"/>
-          <w:sz w:val="28"/>
-          <w:szCs w:val="28"/>
-          <w:lang w:val="en-US"/>
-        </w:rPr>
-        <w:t xml:space="preserve"> </w:t>
-      </w:r>
-      <w:proofErr w:type="spellStart"/>
-      <w:r>
-        <w:rPr>
-          <w:rFonts w:ascii="Times New Roman" w:hAnsi="Times New Roman" w:cs="Times New Roman"/>
-          <w:sz w:val="28"/>
-          <w:szCs w:val="28"/>
-          <w:lang w:val="en-US"/>
-        </w:rPr>
-        <w:t>cả</w:t>
-      </w:r>
-      <w:proofErr w:type="spellEnd"/>
-      <w:r>
-        <w:rPr>
-          <w:rFonts w:ascii="Times New Roman" w:hAnsi="Times New Roman" w:cs="Times New Roman"/>
-          <w:sz w:val="28"/>
-          <w:szCs w:val="28"/>
-          <w:lang w:val="en-US"/>
-        </w:rPr>
-        <w:t xml:space="preserve"> </w:t>
-      </w:r>
-      <w:proofErr w:type="spellStart"/>
-      <w:r>
-        <w:rPr>
-          <w:rFonts w:ascii="Times New Roman" w:hAnsi="Times New Roman" w:cs="Times New Roman"/>
-          <w:sz w:val="28"/>
-          <w:szCs w:val="28"/>
-          <w:lang w:val="en-US"/>
-        </w:rPr>
-        <w:t>các</w:t>
-      </w:r>
-      <w:proofErr w:type="spellEnd"/>
-      <w:r>
-        <w:rPr>
-          <w:rFonts w:ascii="Times New Roman" w:hAnsi="Times New Roman" w:cs="Times New Roman"/>
-          <w:sz w:val="28"/>
-          <w:szCs w:val="28"/>
-          <w:lang w:val="en-US"/>
-        </w:rPr>
-        <w:t xml:space="preserve"> untracked file) </w:t>
-      </w:r>
-      <w:proofErr w:type="spellStart"/>
-      <w:r>
-        <w:rPr>
-          <w:rFonts w:ascii="Times New Roman" w:hAnsi="Times New Roman" w:cs="Times New Roman"/>
-          <w:sz w:val="28"/>
-          <w:szCs w:val="28"/>
-          <w:lang w:val="en-US"/>
-        </w:rPr>
-        <w:t>hoặc</w:t>
-      </w:r>
-      <w:proofErr w:type="spellEnd"/>
-      <w:r>
-        <w:rPr>
-          <w:rFonts w:ascii="Times New Roman" w:hAnsi="Times New Roman" w:cs="Times New Roman"/>
-          <w:sz w:val="28"/>
-          <w:szCs w:val="28"/>
-          <w:lang w:val="en-US"/>
-        </w:rPr>
-        <w:t xml:space="preserve"> </w:t>
-      </w:r>
-      <w:proofErr w:type="spellStart"/>
-      <w:r>
-        <w:rPr>
-          <w:rFonts w:ascii="Times New Roman" w:hAnsi="Times New Roman" w:cs="Times New Roman"/>
-          <w:sz w:val="28"/>
-          <w:szCs w:val="28"/>
-          <w:lang w:val="en-US"/>
-        </w:rPr>
-        <w:t>git</w:t>
-      </w:r>
-      <w:proofErr w:type="spellEnd"/>
-      <w:r>
-        <w:rPr>
-          <w:rFonts w:ascii="Times New Roman" w:hAnsi="Times New Roman" w:cs="Times New Roman"/>
-          <w:sz w:val="28"/>
-          <w:szCs w:val="28"/>
-          <w:lang w:val="en-US"/>
-        </w:rPr>
-        <w:t xml:space="preserve"> add &lt;</w:t>
-      </w:r>
-      <w:proofErr w:type="spellStart"/>
-      <w:r>
-        <w:rPr>
-          <w:rFonts w:ascii="Times New Roman" w:hAnsi="Times New Roman" w:cs="Times New Roman"/>
-          <w:sz w:val="28"/>
-          <w:szCs w:val="28"/>
-          <w:lang w:val="en-US"/>
-        </w:rPr>
-        <w:t>tên</w:t>
-      </w:r>
-      <w:proofErr w:type="spellEnd"/>
-      <w:r>
-        <w:rPr>
-          <w:rFonts w:ascii="Times New Roman" w:hAnsi="Times New Roman" w:cs="Times New Roman"/>
-          <w:sz w:val="28"/>
-          <w:szCs w:val="28"/>
-          <w:lang w:val="en-US"/>
-        </w:rPr>
-        <w:t xml:space="preserve"> file&gt; (add 1 file </w:t>
-      </w:r>
-      <w:proofErr w:type="spellStart"/>
-      <w:r>
-        <w:rPr>
-          <w:rFonts w:ascii="Times New Roman" w:hAnsi="Times New Roman" w:cs="Times New Roman"/>
-          <w:sz w:val="28"/>
-          <w:szCs w:val="28"/>
-          <w:lang w:val="en-US"/>
-        </w:rPr>
-        <w:t>cụ</w:t>
-      </w:r>
-      <w:proofErr w:type="spellEnd"/>
-      <w:r>
-        <w:rPr>
-          <w:rFonts w:ascii="Times New Roman" w:hAnsi="Times New Roman" w:cs="Times New Roman"/>
-          <w:sz w:val="28"/>
-          <w:szCs w:val="28"/>
-          <w:lang w:val="en-US"/>
-        </w:rPr>
-        <w:t xml:space="preserve"> </w:t>
-      </w:r>
-      <w:proofErr w:type="spellStart"/>
-      <w:r>
-        <w:rPr>
-          <w:rFonts w:ascii="Times New Roman" w:hAnsi="Times New Roman" w:cs="Times New Roman"/>
-          <w:sz w:val="28"/>
-          <w:szCs w:val="28"/>
-          <w:lang w:val="en-US"/>
-        </w:rPr>
-        <w:t>thể</w:t>
-      </w:r>
-      <w:proofErr w:type="spellEnd"/>
-    </w:p>
-    <w:p>
-      <w:pPr>
-        <w:rPr>
-          <w:rFonts w:ascii="Times New Roman" w:hAnsi="Times New Roman" w:cs="Times New Roman"/>
-          <w:sz w:val="28"/>
-          <w:szCs w:val="28"/>
-          <w:lang w:val="en-US"/>
-        </w:rPr>
-      </w:pPr>
-    </w:p>
-    <w:p>
-      <w:pPr>
-        <w:rPr>
-          <w:rFonts w:ascii="Times New Roman" w:hAnsi="Times New Roman" w:cs="Times New Roman"/>
-          <w:b/>
-          <w:sz w:val="28"/>
-          <w:szCs w:val="28"/>
-          <w:lang w:val="en-US"/>
-        </w:rPr>
-      </w:pPr>
-      <w:r>
-        <w:rPr>
-          <w:rFonts w:ascii="Times New Roman" w:hAnsi="Times New Roman" w:cs="Times New Roman"/>
-          <w:b/>
-          <w:sz w:val="28"/>
-          <w:szCs w:val="28"/>
-          <w:lang w:val="en-US"/>
-        </w:rPr>
-        <w:t xml:space="preserve">- </w:t>
-      </w:r>
-      <w:proofErr w:type="spellStart"/>
-      <w:r>
-        <w:rPr>
-          <w:rFonts w:ascii="Times New Roman" w:hAnsi="Times New Roman" w:cs="Times New Roman"/>
-          <w:b/>
-          <w:sz w:val="28"/>
-          <w:szCs w:val="28"/>
-          <w:lang w:val="en-US"/>
-        </w:rPr>
-        <w:t>Trạng</w:t>
-      </w:r>
-      <w:proofErr w:type="spellEnd"/>
-      <w:r>
-        <w:rPr>
-          <w:rFonts w:ascii="Times New Roman" w:hAnsi="Times New Roman" w:cs="Times New Roman"/>
-          <w:b/>
-          <w:sz w:val="28"/>
-          <w:szCs w:val="28"/>
-          <w:lang w:val="en-US"/>
-        </w:rPr>
-        <w:t xml:space="preserve"> </w:t>
-      </w:r>
-      <w:proofErr w:type="spellStart"/>
-      <w:r>
-        <w:rPr>
-          <w:rFonts w:ascii="Times New Roman" w:hAnsi="Times New Roman" w:cs="Times New Roman"/>
-          <w:b/>
-          <w:sz w:val="28"/>
-          <w:szCs w:val="28"/>
-          <w:lang w:val="en-US"/>
-        </w:rPr>
-        <w:t>thái</w:t>
-      </w:r>
-      <w:proofErr w:type="spellEnd"/>
-      <w:r>
-        <w:rPr>
-          <w:rFonts w:ascii="Times New Roman" w:hAnsi="Times New Roman" w:cs="Times New Roman"/>
-          <w:b/>
-          <w:sz w:val="28"/>
-          <w:szCs w:val="28"/>
-          <w:lang w:val="en-US"/>
-        </w:rPr>
-        <w:t xml:space="preserve"> 3: </w:t>
-      </w:r>
-      <w:proofErr w:type="spellStart"/>
-      <w:r>
-        <w:rPr>
-          <w:rFonts w:ascii="Times New Roman" w:hAnsi="Times New Roman" w:cs="Times New Roman"/>
-          <w:b/>
-          <w:sz w:val="28"/>
-          <w:szCs w:val="28"/>
-          <w:lang w:val="en-US"/>
-        </w:rPr>
-        <w:t>Reponsitory</w:t>
-      </w:r>
-      <w:bookmarkStart w:id="0" w:name="_GoBack"/>
-      <w:bookmarkEnd w:id="0"/>
-      <w:proofErr w:type="spellEnd"/>
-    </w:p>
-    <w:p>
-      <w:pPr>
-        <w:rPr>
-          <w:rFonts w:ascii="Times New Roman" w:hAnsi="Times New Roman" w:cs="Times New Roman"/>
-          <w:sz w:val="28"/>
-          <w:szCs w:val="28"/>
-          <w:lang w:val="en-US"/>
-        </w:rPr>
-      </w:pPr>
-      <w:r>
-        <w:rPr>
-          <w:rFonts w:ascii="Times New Roman" w:hAnsi="Times New Roman" w:cs="Times New Roman"/>
-          <w:sz w:val="28"/>
-          <w:szCs w:val="28"/>
-          <w:lang w:val="en-US"/>
-        </w:rPr>
-        <w:t xml:space="preserve"> + </w:t>
-      </w:r>
-      <w:proofErr w:type="spellStart"/>
-      <w:r>
-        <w:rPr>
-          <w:rFonts w:ascii="Times New Roman" w:hAnsi="Times New Roman" w:cs="Times New Roman"/>
-          <w:sz w:val="28"/>
-          <w:szCs w:val="28"/>
-          <w:lang w:val="en-US"/>
-        </w:rPr>
-        <w:t>Đây</w:t>
-      </w:r>
-      <w:proofErr w:type="spellEnd"/>
-      <w:r>
-        <w:rPr>
-          <w:rFonts w:ascii="Times New Roman" w:hAnsi="Times New Roman" w:cs="Times New Roman"/>
-          <w:sz w:val="28"/>
-          <w:szCs w:val="28"/>
-          <w:lang w:val="en-US"/>
-        </w:rPr>
-        <w:t xml:space="preserve"> </w:t>
-      </w:r>
-      <w:proofErr w:type="spellStart"/>
-      <w:r>
-        <w:rPr>
-          <w:rFonts w:ascii="Times New Roman" w:hAnsi="Times New Roman" w:cs="Times New Roman"/>
-          <w:sz w:val="28"/>
-          <w:szCs w:val="28"/>
-          <w:lang w:val="en-US"/>
-        </w:rPr>
-        <w:t>là</w:t>
-      </w:r>
-      <w:proofErr w:type="spellEnd"/>
-      <w:r>
-        <w:rPr>
-          <w:rFonts w:ascii="Times New Roman" w:hAnsi="Times New Roman" w:cs="Times New Roman"/>
-          <w:sz w:val="28"/>
-          <w:szCs w:val="28"/>
-          <w:lang w:val="en-US"/>
-        </w:rPr>
-        <w:t xml:space="preserve"> </w:t>
-      </w:r>
-      <w:proofErr w:type="spellStart"/>
-      <w:r>
-        <w:rPr>
-          <w:rFonts w:ascii="Times New Roman" w:hAnsi="Times New Roman" w:cs="Times New Roman"/>
-          <w:sz w:val="28"/>
-          <w:szCs w:val="28"/>
-          <w:lang w:val="en-US"/>
-        </w:rPr>
-        <w:t>nơi</w:t>
-      </w:r>
-      <w:proofErr w:type="spellEnd"/>
-      <w:r>
-        <w:rPr>
-          <w:rFonts w:ascii="Times New Roman" w:hAnsi="Times New Roman" w:cs="Times New Roman"/>
-          <w:sz w:val="28"/>
-          <w:szCs w:val="28"/>
-          <w:lang w:val="en-US"/>
-        </w:rPr>
-        <w:t xml:space="preserve"> </w:t>
-      </w:r>
-      <w:proofErr w:type="spellStart"/>
-      <w:r>
-        <w:rPr>
-          <w:rFonts w:ascii="Times New Roman" w:hAnsi="Times New Roman" w:cs="Times New Roman"/>
-          <w:sz w:val="28"/>
-          <w:szCs w:val="28"/>
-          <w:lang w:val="en-US"/>
-        </w:rPr>
-        <w:t>chúng</w:t>
-      </w:r>
-      <w:proofErr w:type="spellEnd"/>
-      <w:r>
-        <w:rPr>
-          <w:rFonts w:ascii="Times New Roman" w:hAnsi="Times New Roman" w:cs="Times New Roman"/>
-          <w:sz w:val="28"/>
-          <w:szCs w:val="28"/>
-          <w:lang w:val="en-US"/>
-        </w:rPr>
-        <w:t xml:space="preserve"> ta </w:t>
-      </w:r>
-      <w:proofErr w:type="spellStart"/>
-      <w:r>
-        <w:rPr>
-          <w:rFonts w:ascii="Times New Roman" w:hAnsi="Times New Roman" w:cs="Times New Roman"/>
-          <w:sz w:val="28"/>
-          <w:szCs w:val="28"/>
-          <w:lang w:val="en-US"/>
-        </w:rPr>
-        <w:t>đẩy</w:t>
-      </w:r>
-      <w:proofErr w:type="spellEnd"/>
-      <w:r>
-        <w:rPr>
-          <w:rFonts w:ascii="Times New Roman" w:hAnsi="Times New Roman" w:cs="Times New Roman"/>
-          <w:sz w:val="28"/>
-          <w:szCs w:val="28"/>
-          <w:lang w:val="en-US"/>
-        </w:rPr>
-        <w:t xml:space="preserve"> </w:t>
-      </w:r>
-      <w:proofErr w:type="spellStart"/>
-      <w:r>
-        <w:rPr>
-          <w:rFonts w:ascii="Times New Roman" w:hAnsi="Times New Roman" w:cs="Times New Roman"/>
-          <w:sz w:val="28"/>
-          <w:szCs w:val="28"/>
-          <w:lang w:val="en-US"/>
-        </w:rPr>
-        <w:t>toàn</w:t>
-      </w:r>
-      <w:proofErr w:type="spellEnd"/>
-      <w:r>
-        <w:rPr>
-          <w:rFonts w:ascii="Times New Roman" w:hAnsi="Times New Roman" w:cs="Times New Roman"/>
-          <w:sz w:val="28"/>
-          <w:szCs w:val="28"/>
-          <w:lang w:val="en-US"/>
-        </w:rPr>
-        <w:t xml:space="preserve"> </w:t>
-      </w:r>
-      <w:proofErr w:type="spellStart"/>
-      <w:r>
-        <w:rPr>
-          <w:rFonts w:ascii="Times New Roman" w:hAnsi="Times New Roman" w:cs="Times New Roman"/>
-          <w:sz w:val="28"/>
-          <w:szCs w:val="28"/>
-          <w:lang w:val="en-US"/>
-        </w:rPr>
-        <w:t>bộ</w:t>
-      </w:r>
-      <w:proofErr w:type="spellEnd"/>
-      <w:r>
-        <w:rPr>
-          <w:rFonts w:ascii="Times New Roman" w:hAnsi="Times New Roman" w:cs="Times New Roman"/>
-          <w:sz w:val="28"/>
-          <w:szCs w:val="28"/>
-          <w:lang w:val="en-US"/>
-        </w:rPr>
-        <w:t xml:space="preserve"> </w:t>
-      </w:r>
-      <w:proofErr w:type="spellStart"/>
-      <w:r>
-        <w:rPr>
-          <w:rFonts w:ascii="Times New Roman" w:hAnsi="Times New Roman" w:cs="Times New Roman"/>
-          <w:sz w:val="28"/>
-          <w:szCs w:val="28"/>
-          <w:lang w:val="en-US"/>
-        </w:rPr>
-        <w:t>các</w:t>
-      </w:r>
-      <w:proofErr w:type="spellEnd"/>
-      <w:r>
-        <w:rPr>
-          <w:rFonts w:ascii="Times New Roman" w:hAnsi="Times New Roman" w:cs="Times New Roman"/>
-          <w:sz w:val="28"/>
-          <w:szCs w:val="28"/>
-          <w:lang w:val="en-US"/>
-        </w:rPr>
-        <w:t xml:space="preserve"> file </w:t>
-      </w:r>
-      <w:proofErr w:type="spellStart"/>
-      <w:r>
-        <w:rPr>
-          <w:rFonts w:ascii="Times New Roman" w:hAnsi="Times New Roman" w:cs="Times New Roman"/>
-          <w:sz w:val="28"/>
-          <w:szCs w:val="28"/>
-          <w:lang w:val="en-US"/>
-        </w:rPr>
-        <w:t>đã</w:t>
-      </w:r>
-      <w:proofErr w:type="spellEnd"/>
-      <w:r>
-        <w:rPr>
-          <w:rFonts w:ascii="Times New Roman" w:hAnsi="Times New Roman" w:cs="Times New Roman"/>
-          <w:sz w:val="28"/>
-          <w:szCs w:val="28"/>
-          <w:lang w:val="en-US"/>
-        </w:rPr>
-        <w:t xml:space="preserve"> </w:t>
-      </w:r>
-      <w:proofErr w:type="spellStart"/>
-      <w:r>
-        <w:rPr>
-          <w:rFonts w:ascii="Times New Roman" w:hAnsi="Times New Roman" w:cs="Times New Roman"/>
-          <w:sz w:val="28"/>
-          <w:szCs w:val="28"/>
-          <w:lang w:val="en-US"/>
-        </w:rPr>
-        <w:t>được</w:t>
-      </w:r>
-      <w:proofErr w:type="spellEnd"/>
-      <w:r>
-        <w:rPr>
-          <w:rFonts w:ascii="Times New Roman" w:hAnsi="Times New Roman" w:cs="Times New Roman"/>
-          <w:sz w:val="28"/>
-          <w:szCs w:val="28"/>
-          <w:lang w:val="en-US"/>
-        </w:rPr>
-        <w:t xml:space="preserve"> tracked ở </w:t>
-      </w:r>
-      <w:proofErr w:type="spellStart"/>
-      <w:r>
-        <w:rPr>
-          <w:rFonts w:ascii="Times New Roman" w:hAnsi="Times New Roman" w:cs="Times New Roman"/>
-          <w:sz w:val="28"/>
-          <w:szCs w:val="28"/>
-          <w:lang w:val="en-US"/>
-        </w:rPr>
-        <w:t>trong</w:t>
-      </w:r>
-      <w:proofErr w:type="spellEnd"/>
-      <w:r>
-        <w:rPr>
-          <w:rFonts w:ascii="Times New Roman" w:hAnsi="Times New Roman" w:cs="Times New Roman"/>
-          <w:sz w:val="28"/>
-          <w:szCs w:val="28"/>
-          <w:lang w:val="en-US"/>
-        </w:rPr>
-        <w:t xml:space="preserve"> Staging Area </w:t>
-      </w:r>
-      <w:proofErr w:type="spellStart"/>
-      <w:r>
-        <w:rPr>
-          <w:rFonts w:ascii="Times New Roman" w:hAnsi="Times New Roman" w:cs="Times New Roman"/>
-          <w:sz w:val="28"/>
-          <w:szCs w:val="28"/>
-          <w:lang w:val="en-US"/>
-        </w:rPr>
-        <w:t>lên</w:t>
-      </w:r>
-      <w:proofErr w:type="spellEnd"/>
-      <w:r>
-        <w:rPr>
-          <w:rFonts w:ascii="Times New Roman" w:hAnsi="Times New Roman" w:cs="Times New Roman"/>
-          <w:sz w:val="28"/>
-          <w:szCs w:val="28"/>
-          <w:lang w:val="en-US"/>
-        </w:rPr>
-        <w:t xml:space="preserve"> </w:t>
-      </w:r>
-      <w:proofErr w:type="spellStart"/>
-      <w:r>
-        <w:rPr>
-          <w:rFonts w:ascii="Times New Roman" w:hAnsi="Times New Roman" w:cs="Times New Roman"/>
-          <w:sz w:val="28"/>
-          <w:szCs w:val="28"/>
-          <w:lang w:val="en-US"/>
-        </w:rPr>
-        <w:t>Git</w:t>
-      </w:r>
-      <w:proofErr w:type="spellEnd"/>
-      <w:r>
-        <w:rPr>
-          <w:rFonts w:ascii="Times New Roman" w:hAnsi="Times New Roman" w:cs="Times New Roman"/>
-          <w:sz w:val="28"/>
-          <w:szCs w:val="28"/>
-          <w:lang w:val="en-US"/>
-        </w:rPr>
-        <w:t xml:space="preserve"> Server </w:t>
-      </w:r>
-      <w:proofErr w:type="spellStart"/>
-      <w:r>
-        <w:rPr>
-          <w:rFonts w:ascii="Times New Roman" w:hAnsi="Times New Roman" w:cs="Times New Roman"/>
-          <w:sz w:val="28"/>
-          <w:szCs w:val="28"/>
-          <w:lang w:val="en-US"/>
-        </w:rPr>
-        <w:t>với</w:t>
-      </w:r>
-      <w:proofErr w:type="spellEnd"/>
-      <w:r>
-        <w:rPr>
-          <w:rFonts w:ascii="Times New Roman" w:hAnsi="Times New Roman" w:cs="Times New Roman"/>
-          <w:sz w:val="28"/>
-          <w:szCs w:val="28"/>
-          <w:lang w:val="en-US"/>
-        </w:rPr>
-        <w:t xml:space="preserve"> </w:t>
-      </w:r>
-      <w:proofErr w:type="spellStart"/>
-      <w:r>
-        <w:rPr>
-          <w:rFonts w:ascii="Times New Roman" w:hAnsi="Times New Roman" w:cs="Times New Roman"/>
-          <w:sz w:val="28"/>
-          <w:szCs w:val="28"/>
-          <w:lang w:val="en-US"/>
-        </w:rPr>
-        <w:t>điều</w:t>
-      </w:r>
-      <w:proofErr w:type="spellEnd"/>
-      <w:r>
-        <w:rPr>
-          <w:rFonts w:ascii="Times New Roman" w:hAnsi="Times New Roman" w:cs="Times New Roman"/>
-          <w:sz w:val="28"/>
-          <w:szCs w:val="28"/>
-          <w:lang w:val="en-US"/>
-        </w:rPr>
-        <w:t xml:space="preserve"> </w:t>
-      </w:r>
-      <w:proofErr w:type="spellStart"/>
-      <w:r>
-        <w:rPr>
-          <w:rFonts w:ascii="Times New Roman" w:hAnsi="Times New Roman" w:cs="Times New Roman"/>
-          <w:sz w:val="28"/>
-          <w:szCs w:val="28"/>
-          <w:lang w:val="en-US"/>
-        </w:rPr>
-        <w:t>kiện</w:t>
-      </w:r>
-      <w:proofErr w:type="spellEnd"/>
-      <w:r>
-        <w:rPr>
-          <w:rFonts w:ascii="Times New Roman" w:hAnsi="Times New Roman" w:cs="Times New Roman"/>
-          <w:sz w:val="28"/>
-          <w:szCs w:val="28"/>
-          <w:lang w:val="en-US"/>
-        </w:rPr>
-        <w:t xml:space="preserve"> </w:t>
-      </w:r>
-      <w:proofErr w:type="spellStart"/>
-      <w:r>
-        <w:rPr>
-          <w:rFonts w:ascii="Times New Roman" w:hAnsi="Times New Roman" w:cs="Times New Roman"/>
-          <w:sz w:val="28"/>
-          <w:szCs w:val="28"/>
-          <w:lang w:val="en-US"/>
-        </w:rPr>
-        <w:t>là</w:t>
-      </w:r>
-      <w:proofErr w:type="spellEnd"/>
-      <w:r>
-        <w:rPr>
-          <w:rFonts w:ascii="Times New Roman" w:hAnsi="Times New Roman" w:cs="Times New Roman"/>
-          <w:sz w:val="28"/>
-          <w:szCs w:val="28"/>
-          <w:lang w:val="en-US"/>
-        </w:rPr>
-        <w:t xml:space="preserve"> source file </w:t>
-      </w:r>
-      <w:proofErr w:type="spellStart"/>
-      <w:r>
-        <w:rPr>
-          <w:rFonts w:ascii="Times New Roman" w:hAnsi="Times New Roman" w:cs="Times New Roman"/>
-          <w:sz w:val="28"/>
-          <w:szCs w:val="28"/>
-          <w:lang w:val="en-US"/>
-        </w:rPr>
-        <w:t>đã</w:t>
-      </w:r>
-      <w:proofErr w:type="spellEnd"/>
-      <w:r>
-        <w:rPr>
-          <w:rFonts w:ascii="Times New Roman" w:hAnsi="Times New Roman" w:cs="Times New Roman"/>
-          <w:sz w:val="28"/>
-          <w:szCs w:val="28"/>
-          <w:lang w:val="en-US"/>
-        </w:rPr>
-        <w:t xml:space="preserve"> </w:t>
-      </w:r>
-      <w:proofErr w:type="spellStart"/>
-      <w:r>
-        <w:rPr>
-          <w:rFonts w:ascii="Times New Roman" w:hAnsi="Times New Roman" w:cs="Times New Roman"/>
-          <w:sz w:val="28"/>
-          <w:szCs w:val="28"/>
-          <w:lang w:val="en-US"/>
-        </w:rPr>
-        <w:t>được</w:t>
-      </w:r>
-      <w:proofErr w:type="spellEnd"/>
-      <w:r>
-        <w:rPr>
-          <w:rFonts w:ascii="Times New Roman" w:hAnsi="Times New Roman" w:cs="Times New Roman"/>
-          <w:sz w:val="28"/>
-          <w:szCs w:val="28"/>
-          <w:lang w:val="en-US"/>
-        </w:rPr>
-        <w:t xml:space="preserve"> remote </w:t>
-      </w:r>
-      <w:proofErr w:type="spellStart"/>
-      <w:r>
-        <w:rPr>
-          <w:rFonts w:ascii="Times New Roman" w:hAnsi="Times New Roman" w:cs="Times New Roman"/>
-          <w:sz w:val="28"/>
-          <w:szCs w:val="28"/>
-          <w:lang w:val="en-US"/>
-        </w:rPr>
-        <w:t>với</w:t>
-      </w:r>
-      <w:proofErr w:type="spellEnd"/>
-      <w:r>
-        <w:rPr>
-          <w:rFonts w:ascii="Times New Roman" w:hAnsi="Times New Roman" w:cs="Times New Roman"/>
-          <w:sz w:val="28"/>
-          <w:szCs w:val="28"/>
-          <w:lang w:val="en-US"/>
-        </w:rPr>
-        <w:t xml:space="preserve"> </w:t>
-      </w:r>
-      <w:proofErr w:type="spellStart"/>
-      <w:r>
-        <w:rPr>
-          <w:rFonts w:ascii="Times New Roman" w:hAnsi="Times New Roman" w:cs="Times New Roman"/>
-          <w:sz w:val="28"/>
-          <w:szCs w:val="28"/>
-          <w:lang w:val="en-US"/>
-        </w:rPr>
-        <w:t>Reponsitory</w:t>
-      </w:r>
-      <w:proofErr w:type="spellEnd"/>
-    </w:p>
-    <w:p>
-      <w:pPr>
-        <w:rPr>
-          <w:rFonts w:ascii="Times New Roman" w:hAnsi="Times New Roman" w:cs="Times New Roman"/>
-          <w:sz w:val="28"/>
-          <w:szCs w:val="28"/>
-          <w:lang w:val="en-US"/>
-        </w:rPr>
-      </w:pPr>
-      <w:r>
-        <w:rPr>
-          <w:rFonts w:ascii="Times New Roman" w:hAnsi="Times New Roman" w:cs="Times New Roman"/>
-          <w:sz w:val="28"/>
-          <w:szCs w:val="28"/>
-          <w:lang w:val="en-US"/>
-        </w:rPr>
-        <w:t>(</w:t>
-      </w:r>
-      <w:proofErr w:type="spellStart"/>
-      <w:proofErr w:type="gramStart"/>
-      <w:r>
-        <w:rPr>
-          <w:rFonts w:ascii="Times New Roman" w:hAnsi="Times New Roman" w:cs="Times New Roman"/>
-          <w:sz w:val="28"/>
-          <w:szCs w:val="28"/>
-          <w:lang w:val="en-US"/>
-        </w:rPr>
-        <w:t>git</w:t>
-      </w:r>
-      <w:proofErr w:type="spellEnd"/>
-      <w:r>
-        <w:rPr>
-          <w:rFonts w:ascii="Times New Roman" w:hAnsi="Times New Roman" w:cs="Times New Roman"/>
-          <w:sz w:val="28"/>
-          <w:szCs w:val="28"/>
-          <w:lang w:val="en-US"/>
-        </w:rPr>
-        <w:t xml:space="preserve">  </w:t>
-      </w:r>
-      <w:proofErr w:type="spellStart"/>
-      <w:r>
-        <w:rPr>
-          <w:rFonts w:ascii="Times New Roman" w:hAnsi="Times New Roman" w:cs="Times New Roman"/>
-          <w:sz w:val="28"/>
-          <w:szCs w:val="28"/>
-          <w:lang w:val="en-US"/>
-        </w:rPr>
-        <w:t>init</w:t>
-      </w:r>
-      <w:proofErr w:type="spellEnd"/>
-      <w:proofErr w:type="gramEnd"/>
-      <w:r>
-        <w:rPr>
-          <w:rFonts w:ascii="Times New Roman" w:hAnsi="Times New Roman" w:cs="Times New Roman"/>
-          <w:sz w:val="28"/>
-          <w:szCs w:val="28"/>
-          <w:lang w:val="en-US"/>
-        </w:rPr>
-        <w:t xml:space="preserve"> -&gt; </w:t>
-      </w:r>
-      <w:proofErr w:type="spellStart"/>
-      <w:r>
-        <w:rPr>
-          <w:rFonts w:ascii="Times New Roman" w:hAnsi="Times New Roman" w:cs="Times New Roman"/>
-          <w:sz w:val="28"/>
-          <w:szCs w:val="28"/>
-          <w:lang w:val="en-US"/>
-        </w:rPr>
-        <w:t>git</w:t>
-      </w:r>
-      <w:proofErr w:type="spellEnd"/>
-      <w:r>
-        <w:rPr>
-          <w:rFonts w:ascii="Times New Roman" w:hAnsi="Times New Roman" w:cs="Times New Roman"/>
-          <w:sz w:val="28"/>
-          <w:szCs w:val="28"/>
-          <w:lang w:val="en-US"/>
-        </w:rPr>
-        <w:t xml:space="preserve"> remote add origin &lt;Link </w:t>
-      </w:r>
-      <w:proofErr w:type="spellStart"/>
-      <w:r>
-        <w:rPr>
-          <w:rFonts w:ascii="Times New Roman" w:hAnsi="Times New Roman" w:cs="Times New Roman"/>
-          <w:sz w:val="28"/>
-          <w:szCs w:val="28"/>
-          <w:lang w:val="en-US"/>
-        </w:rPr>
-        <w:t>cua</w:t>
-      </w:r>
-      <w:proofErr w:type="spellEnd"/>
-      <w:r>
-        <w:rPr>
-          <w:rFonts w:ascii="Times New Roman" w:hAnsi="Times New Roman" w:cs="Times New Roman"/>
-          <w:sz w:val="28"/>
-          <w:szCs w:val="28"/>
-          <w:lang w:val="en-US"/>
-        </w:rPr>
-        <w:t xml:space="preserve"> </w:t>
-      </w:r>
-      <w:proofErr w:type="spellStart"/>
-      <w:r>
-        <w:rPr>
-          <w:rFonts w:ascii="Times New Roman" w:hAnsi="Times New Roman" w:cs="Times New Roman"/>
-          <w:sz w:val="28"/>
-          <w:szCs w:val="28"/>
-          <w:lang w:val="en-US"/>
-        </w:rPr>
-        <w:t>resposi</w:t>
-      </w:r>
-      <w:proofErr w:type="spellEnd"/>
-      <w:r>
-        <w:rPr>
-          <w:rFonts w:ascii="Times New Roman" w:hAnsi="Times New Roman" w:cs="Times New Roman"/>
-          <w:sz w:val="28"/>
-          <w:szCs w:val="28"/>
-          <w:lang w:val="en-US"/>
-        </w:rPr>
-        <w:t xml:space="preserve"> </w:t>
-      </w:r>
-      <w:proofErr w:type="spellStart"/>
-      <w:r>
-        <w:rPr>
-          <w:rFonts w:ascii="Times New Roman" w:hAnsi="Times New Roman" w:cs="Times New Roman"/>
-          <w:sz w:val="28"/>
-          <w:szCs w:val="28"/>
-          <w:lang w:val="en-US"/>
-        </w:rPr>
-        <w:t>tren</w:t>
-      </w:r>
-      <w:proofErr w:type="spellEnd"/>
-      <w:r>
-        <w:rPr>
-          <w:rFonts w:ascii="Times New Roman" w:hAnsi="Times New Roman" w:cs="Times New Roman"/>
-          <w:sz w:val="28"/>
-          <w:szCs w:val="28"/>
-          <w:lang w:val="en-US"/>
-        </w:rPr>
-        <w:t xml:space="preserve"> </w:t>
-      </w:r>
-      <w:proofErr w:type="spellStart"/>
-      <w:r>
-        <w:rPr>
-          <w:rFonts w:ascii="Times New Roman" w:hAnsi="Times New Roman" w:cs="Times New Roman"/>
-          <w:sz w:val="28"/>
-          <w:szCs w:val="28"/>
-          <w:lang w:val="en-US"/>
-        </w:rPr>
-        <w:t>git</w:t>
-      </w:r>
-      <w:proofErr w:type="spellEnd"/>
-      <w:r>
-        <w:rPr>
-          <w:rFonts w:ascii="Times New Roman" w:hAnsi="Times New Roman" w:cs="Times New Roman"/>
-          <w:sz w:val="28"/>
-          <w:szCs w:val="28"/>
-          <w:lang w:val="en-US"/>
-        </w:rPr>
-        <w:t xml:space="preserve"> hub&gt;</w:t>
-      </w:r>
-      <w:r>
-        <w:rPr>
-          <w:rFonts w:ascii="Times New Roman" w:hAnsi="Times New Roman" w:cs="Times New Roman"/>
-          <w:sz w:val="28"/>
-          <w:szCs w:val="28"/>
-          <w:lang w:val="en-US"/>
-        </w:rPr>
-        <w:t xml:space="preserve">. Sau </w:t>
-      </w:r>
-      <w:proofErr w:type="spellStart"/>
-      <w:r>
-        <w:rPr>
-          <w:rFonts w:ascii="Times New Roman" w:hAnsi="Times New Roman" w:cs="Times New Roman"/>
-          <w:sz w:val="28"/>
-          <w:szCs w:val="28"/>
-          <w:lang w:val="en-US"/>
-        </w:rPr>
-        <w:t>đó</w:t>
-      </w:r>
-      <w:proofErr w:type="spellEnd"/>
-      <w:r>
-        <w:rPr>
-          <w:rFonts w:ascii="Times New Roman" w:hAnsi="Times New Roman" w:cs="Times New Roman"/>
-          <w:sz w:val="28"/>
-          <w:szCs w:val="28"/>
-          <w:lang w:val="en-US"/>
-        </w:rPr>
-        <w:t xml:space="preserve"> </w:t>
-      </w:r>
-      <w:proofErr w:type="spellStart"/>
-      <w:r>
-        <w:rPr>
-          <w:rFonts w:ascii="Times New Roman" w:hAnsi="Times New Roman" w:cs="Times New Roman"/>
-          <w:sz w:val="28"/>
-          <w:szCs w:val="28"/>
-          <w:lang w:val="en-US"/>
-        </w:rPr>
-        <w:t>sử</w:t>
-      </w:r>
-      <w:proofErr w:type="spellEnd"/>
-      <w:r>
-        <w:rPr>
-          <w:rFonts w:ascii="Times New Roman" w:hAnsi="Times New Roman" w:cs="Times New Roman"/>
-          <w:sz w:val="28"/>
-          <w:szCs w:val="28"/>
-          <w:lang w:val="en-US"/>
-        </w:rPr>
-        <w:t xml:space="preserve"> </w:t>
-      </w:r>
-      <w:proofErr w:type="spellStart"/>
-      <w:r>
-        <w:rPr>
-          <w:rFonts w:ascii="Times New Roman" w:hAnsi="Times New Roman" w:cs="Times New Roman"/>
-          <w:sz w:val="28"/>
-          <w:szCs w:val="28"/>
-          <w:lang w:val="en-US"/>
-        </w:rPr>
-        <w:t>dụng</w:t>
-      </w:r>
-      <w:proofErr w:type="spellEnd"/>
-      <w:r>
-        <w:rPr>
-          <w:rFonts w:ascii="Times New Roman" w:hAnsi="Times New Roman" w:cs="Times New Roman"/>
-          <w:sz w:val="28"/>
-          <w:szCs w:val="28"/>
-          <w:lang w:val="en-US"/>
-        </w:rPr>
-        <w:t xml:space="preserve"> </w:t>
-      </w:r>
-      <w:proofErr w:type="spellStart"/>
-      <w:r>
-        <w:rPr>
-          <w:rFonts w:ascii="Times New Roman" w:hAnsi="Times New Roman" w:cs="Times New Roman"/>
-          <w:sz w:val="28"/>
-          <w:szCs w:val="28"/>
-          <w:lang w:val="en-US"/>
-        </w:rPr>
-        <w:t>lệnh</w:t>
-      </w:r>
-      <w:proofErr w:type="spellEnd"/>
-      <w:r>
-        <w:rPr>
-          <w:rFonts w:ascii="Times New Roman" w:hAnsi="Times New Roman" w:cs="Times New Roman"/>
-          <w:sz w:val="28"/>
-          <w:szCs w:val="28"/>
-          <w:lang w:val="en-US"/>
-        </w:rPr>
-        <w:t xml:space="preserve"> </w:t>
-      </w:r>
-      <w:proofErr w:type="spellStart"/>
-      <w:r>
-        <w:rPr>
-          <w:rFonts w:ascii="Times New Roman" w:hAnsi="Times New Roman" w:cs="Times New Roman"/>
-          <w:sz w:val="28"/>
-          <w:szCs w:val="28"/>
-          <w:lang w:val="en-US"/>
-        </w:rPr>
-        <w:t>git</w:t>
-      </w:r>
-      <w:proofErr w:type="spellEnd"/>
-      <w:r>
-        <w:rPr>
-          <w:rFonts w:ascii="Times New Roman" w:hAnsi="Times New Roman" w:cs="Times New Roman"/>
-          <w:sz w:val="28"/>
-          <w:szCs w:val="28"/>
-          <w:lang w:val="en-US"/>
-        </w:rPr>
-        <w:t xml:space="preserve"> remote, </w:t>
-      </w:r>
-      <w:proofErr w:type="spellStart"/>
-      <w:r>
-        <w:rPr>
-          <w:rFonts w:ascii="Times New Roman" w:hAnsi="Times New Roman" w:cs="Times New Roman"/>
-          <w:sz w:val="28"/>
-          <w:szCs w:val="28"/>
-          <w:lang w:val="en-US"/>
-        </w:rPr>
-        <w:t>nếu</w:t>
-      </w:r>
-      <w:proofErr w:type="spellEnd"/>
-      <w:r>
-        <w:rPr>
-          <w:rFonts w:ascii="Times New Roman" w:hAnsi="Times New Roman" w:cs="Times New Roman"/>
-          <w:sz w:val="28"/>
-          <w:szCs w:val="28"/>
-          <w:lang w:val="en-US"/>
-        </w:rPr>
-        <w:t xml:space="preserve"> </w:t>
-      </w:r>
-      <w:proofErr w:type="spellStart"/>
-      <w:r>
-        <w:rPr>
-          <w:rFonts w:ascii="Times New Roman" w:hAnsi="Times New Roman" w:cs="Times New Roman"/>
-          <w:sz w:val="28"/>
-          <w:szCs w:val="28"/>
-          <w:lang w:val="en-US"/>
-        </w:rPr>
-        <w:t>hiện</w:t>
-      </w:r>
-      <w:proofErr w:type="spellEnd"/>
-      <w:r>
-        <w:rPr>
-          <w:rFonts w:ascii="Times New Roman" w:hAnsi="Times New Roman" w:cs="Times New Roman"/>
-          <w:sz w:val="28"/>
-          <w:szCs w:val="28"/>
-          <w:lang w:val="en-US"/>
-        </w:rPr>
-        <w:t xml:space="preserve"> </w:t>
-      </w:r>
-      <w:proofErr w:type="spellStart"/>
-      <w:r>
-        <w:rPr>
-          <w:rFonts w:ascii="Times New Roman" w:hAnsi="Times New Roman" w:cs="Times New Roman"/>
-          <w:sz w:val="28"/>
-          <w:szCs w:val="28"/>
-          <w:lang w:val="en-US"/>
-        </w:rPr>
-        <w:t>ra</w:t>
-      </w:r>
-      <w:proofErr w:type="spellEnd"/>
-      <w:r>
-        <w:rPr>
-          <w:rFonts w:ascii="Times New Roman" w:hAnsi="Times New Roman" w:cs="Times New Roman"/>
-          <w:sz w:val="28"/>
-          <w:szCs w:val="28"/>
-          <w:lang w:val="en-US"/>
-        </w:rPr>
-        <w:t xml:space="preserve"> origin </w:t>
-      </w:r>
-      <w:proofErr w:type="spellStart"/>
-      <w:r>
-        <w:rPr>
-          <w:rFonts w:ascii="Times New Roman" w:hAnsi="Times New Roman" w:cs="Times New Roman"/>
-          <w:sz w:val="28"/>
-          <w:szCs w:val="28"/>
-          <w:lang w:val="en-US"/>
-        </w:rPr>
-        <w:t>thì</w:t>
-      </w:r>
-      <w:proofErr w:type="spellEnd"/>
-      <w:r>
-        <w:rPr>
-          <w:rFonts w:ascii="Times New Roman" w:hAnsi="Times New Roman" w:cs="Times New Roman"/>
-          <w:sz w:val="28"/>
-          <w:szCs w:val="28"/>
-          <w:lang w:val="en-US"/>
-        </w:rPr>
-        <w:t xml:space="preserve"> </w:t>
-      </w:r>
-      <w:proofErr w:type="spellStart"/>
-      <w:r>
-        <w:rPr>
-          <w:rFonts w:ascii="Times New Roman" w:hAnsi="Times New Roman" w:cs="Times New Roman"/>
-          <w:sz w:val="28"/>
-          <w:szCs w:val="28"/>
-          <w:lang w:val="en-US"/>
-        </w:rPr>
-        <w:t>chúng</w:t>
-      </w:r>
-      <w:proofErr w:type="spellEnd"/>
-      <w:r>
-        <w:rPr>
-          <w:rFonts w:ascii="Times New Roman" w:hAnsi="Times New Roman" w:cs="Times New Roman"/>
-          <w:sz w:val="28"/>
-          <w:szCs w:val="28"/>
-          <w:lang w:val="en-US"/>
-        </w:rPr>
-        <w:t xml:space="preserve"> ta </w:t>
-      </w:r>
-      <w:proofErr w:type="spellStart"/>
-      <w:r>
-        <w:rPr>
-          <w:rFonts w:ascii="Times New Roman" w:hAnsi="Times New Roman" w:cs="Times New Roman"/>
-          <w:sz w:val="28"/>
-          <w:szCs w:val="28"/>
-          <w:lang w:val="en-US"/>
-        </w:rPr>
-        <w:t>đã</w:t>
-      </w:r>
-      <w:proofErr w:type="spellEnd"/>
-      <w:r>
-        <w:rPr>
-          <w:rFonts w:ascii="Times New Roman" w:hAnsi="Times New Roman" w:cs="Times New Roman"/>
-          <w:sz w:val="28"/>
-          <w:szCs w:val="28"/>
-          <w:lang w:val="en-US"/>
-        </w:rPr>
-        <w:t xml:space="preserve"> remote </w:t>
-      </w:r>
-      <w:proofErr w:type="spellStart"/>
-      <w:r>
-        <w:rPr>
-          <w:rFonts w:ascii="Times New Roman" w:hAnsi="Times New Roman" w:cs="Times New Roman"/>
-          <w:sz w:val="28"/>
-          <w:szCs w:val="28"/>
-          <w:lang w:val="en-US"/>
-        </w:rPr>
-        <w:t>thành</w:t>
-      </w:r>
-      <w:proofErr w:type="spellEnd"/>
-      <w:r>
-        <w:rPr>
-          <w:rFonts w:ascii="Times New Roman" w:hAnsi="Times New Roman" w:cs="Times New Roman"/>
-          <w:sz w:val="28"/>
-          <w:szCs w:val="28"/>
-          <w:lang w:val="en-US"/>
-        </w:rPr>
-        <w:t xml:space="preserve"> </w:t>
-      </w:r>
-      <w:proofErr w:type="spellStart"/>
-      <w:r>
-        <w:rPr>
-          <w:rFonts w:ascii="Times New Roman" w:hAnsi="Times New Roman" w:cs="Times New Roman"/>
-          <w:sz w:val="28"/>
-          <w:szCs w:val="28"/>
-          <w:lang w:val="en-US"/>
-        </w:rPr>
-        <w:t>công</w:t>
-      </w:r>
-      <w:proofErr w:type="spellEnd"/>
-      <w:r>
-        <w:rPr>
-          <w:rFonts w:ascii="Times New Roman" w:hAnsi="Times New Roman" w:cs="Times New Roman"/>
-          <w:sz w:val="28"/>
-          <w:szCs w:val="28"/>
-          <w:lang w:val="en-US"/>
-        </w:rPr>
-        <w:t>)</w:t>
-      </w:r>
-    </w:p>
-    <w:p>
-      <w:pPr>
-        <w:rPr>
-          <w:rFonts w:ascii="Times New Roman" w:hAnsi="Times New Roman" w:cs="Times New Roman"/>
-          <w:sz w:val="28"/>
-          <w:szCs w:val="28"/>
-          <w:lang w:val="en-US"/>
-        </w:rPr>
-      </w:pPr>
-      <w:r>
-        <w:rPr>
-          <w:rFonts w:ascii="Times New Roman" w:hAnsi="Times New Roman" w:cs="Times New Roman"/>
-          <w:sz w:val="28"/>
-          <w:szCs w:val="28"/>
-          <w:lang w:val="en-US"/>
-        </w:rPr>
-        <w:t xml:space="preserve"> + </w:t>
-      </w:r>
-      <w:proofErr w:type="spellStart"/>
-      <w:r>
-        <w:rPr>
-          <w:rFonts w:ascii="Times New Roman" w:hAnsi="Times New Roman" w:cs="Times New Roman"/>
-          <w:sz w:val="28"/>
-          <w:szCs w:val="28"/>
-          <w:lang w:val="en-US"/>
-        </w:rPr>
-        <w:t>Để</w:t>
-      </w:r>
-      <w:proofErr w:type="spellEnd"/>
-      <w:r>
-        <w:rPr>
-          <w:rFonts w:ascii="Times New Roman" w:hAnsi="Times New Roman" w:cs="Times New Roman"/>
-          <w:sz w:val="28"/>
-          <w:szCs w:val="28"/>
-          <w:lang w:val="en-US"/>
-        </w:rPr>
-        <w:t xml:space="preserve"> </w:t>
-      </w:r>
-      <w:proofErr w:type="spellStart"/>
-      <w:r>
-        <w:rPr>
-          <w:rFonts w:ascii="Times New Roman" w:hAnsi="Times New Roman" w:cs="Times New Roman"/>
-          <w:sz w:val="28"/>
-          <w:szCs w:val="28"/>
-          <w:lang w:val="en-US"/>
-        </w:rPr>
-        <w:t>đẩy</w:t>
-      </w:r>
-      <w:proofErr w:type="spellEnd"/>
-      <w:r>
-        <w:rPr>
-          <w:rFonts w:ascii="Times New Roman" w:hAnsi="Times New Roman" w:cs="Times New Roman"/>
-          <w:sz w:val="28"/>
-          <w:szCs w:val="28"/>
-          <w:lang w:val="en-US"/>
-        </w:rPr>
-        <w:t xml:space="preserve"> </w:t>
-      </w:r>
-      <w:proofErr w:type="spellStart"/>
-      <w:r>
-        <w:rPr>
-          <w:rFonts w:ascii="Times New Roman" w:hAnsi="Times New Roman" w:cs="Times New Roman"/>
-          <w:sz w:val="28"/>
-          <w:szCs w:val="28"/>
-          <w:lang w:val="en-US"/>
-        </w:rPr>
-        <w:t>toàn</w:t>
-      </w:r>
-      <w:proofErr w:type="spellEnd"/>
-      <w:r>
-        <w:rPr>
-          <w:rFonts w:ascii="Times New Roman" w:hAnsi="Times New Roman" w:cs="Times New Roman"/>
-          <w:sz w:val="28"/>
-          <w:szCs w:val="28"/>
-          <w:lang w:val="en-US"/>
-        </w:rPr>
-        <w:t xml:space="preserve"> </w:t>
-      </w:r>
-      <w:proofErr w:type="spellStart"/>
-      <w:r>
-        <w:rPr>
-          <w:rFonts w:ascii="Times New Roman" w:hAnsi="Times New Roman" w:cs="Times New Roman"/>
-          <w:sz w:val="28"/>
-          <w:szCs w:val="28"/>
-          <w:lang w:val="en-US"/>
-        </w:rPr>
-        <w:t>bộ</w:t>
-      </w:r>
-      <w:proofErr w:type="spellEnd"/>
-      <w:r>
-        <w:rPr>
-          <w:rFonts w:ascii="Times New Roman" w:hAnsi="Times New Roman" w:cs="Times New Roman"/>
-          <w:sz w:val="28"/>
-          <w:szCs w:val="28"/>
-          <w:lang w:val="en-US"/>
-        </w:rPr>
-        <w:t xml:space="preserve"> </w:t>
-      </w:r>
-      <w:proofErr w:type="spellStart"/>
-      <w:r>
-        <w:rPr>
-          <w:rFonts w:ascii="Times New Roman" w:hAnsi="Times New Roman" w:cs="Times New Roman"/>
-          <w:sz w:val="28"/>
-          <w:szCs w:val="28"/>
-          <w:lang w:val="en-US"/>
-        </w:rPr>
-        <w:t>dữ</w:t>
-      </w:r>
-      <w:proofErr w:type="spellEnd"/>
-      <w:r>
-        <w:rPr>
-          <w:rFonts w:ascii="Times New Roman" w:hAnsi="Times New Roman" w:cs="Times New Roman"/>
-          <w:sz w:val="28"/>
-          <w:szCs w:val="28"/>
-          <w:lang w:val="en-US"/>
-        </w:rPr>
-        <w:t xml:space="preserve"> </w:t>
-      </w:r>
-      <w:proofErr w:type="spellStart"/>
-      <w:r>
-        <w:rPr>
-          <w:rFonts w:ascii="Times New Roman" w:hAnsi="Times New Roman" w:cs="Times New Roman"/>
-          <w:sz w:val="28"/>
-          <w:szCs w:val="28"/>
-          <w:lang w:val="en-US"/>
-        </w:rPr>
-        <w:t>liệu</w:t>
-      </w:r>
-      <w:proofErr w:type="spellEnd"/>
-      <w:r>
-        <w:rPr>
-          <w:rFonts w:ascii="Times New Roman" w:hAnsi="Times New Roman" w:cs="Times New Roman"/>
-          <w:sz w:val="28"/>
-          <w:szCs w:val="28"/>
-          <w:lang w:val="en-US"/>
-        </w:rPr>
-        <w:t xml:space="preserve"> ở Staging Area </w:t>
-      </w:r>
-      <w:proofErr w:type="spellStart"/>
-      <w:r>
-        <w:rPr>
-          <w:rFonts w:ascii="Times New Roman" w:hAnsi="Times New Roman" w:cs="Times New Roman"/>
-          <w:sz w:val="28"/>
-          <w:szCs w:val="28"/>
-          <w:lang w:val="en-US"/>
-        </w:rPr>
-        <w:t>lên</w:t>
-      </w:r>
-      <w:proofErr w:type="spellEnd"/>
-      <w:r>
-        <w:rPr>
-          <w:rFonts w:ascii="Times New Roman" w:hAnsi="Times New Roman" w:cs="Times New Roman"/>
-          <w:sz w:val="28"/>
-          <w:szCs w:val="28"/>
-          <w:lang w:val="en-US"/>
-        </w:rPr>
-        <w:t xml:space="preserve"> Repository, ta </w:t>
-      </w:r>
-      <w:proofErr w:type="spellStart"/>
-      <w:r>
-        <w:rPr>
-          <w:rFonts w:ascii="Times New Roman" w:hAnsi="Times New Roman" w:cs="Times New Roman"/>
-          <w:sz w:val="28"/>
-          <w:szCs w:val="28"/>
-          <w:lang w:val="en-US"/>
-        </w:rPr>
-        <w:t>sử</w:t>
-      </w:r>
-      <w:proofErr w:type="spellEnd"/>
-      <w:r>
-        <w:rPr>
-          <w:rFonts w:ascii="Times New Roman" w:hAnsi="Times New Roman" w:cs="Times New Roman"/>
-          <w:sz w:val="28"/>
-          <w:szCs w:val="28"/>
-          <w:lang w:val="en-US"/>
-        </w:rPr>
-        <w:t xml:space="preserve"> </w:t>
-      </w:r>
-      <w:proofErr w:type="spellStart"/>
-      <w:r>
-        <w:rPr>
-          <w:rFonts w:ascii="Times New Roman" w:hAnsi="Times New Roman" w:cs="Times New Roman"/>
-          <w:sz w:val="28"/>
-          <w:szCs w:val="28"/>
-          <w:lang w:val="en-US"/>
-        </w:rPr>
-        <w:t>dụng</w:t>
-      </w:r>
-      <w:proofErr w:type="spellEnd"/>
-      <w:r>
-        <w:rPr>
-          <w:rFonts w:ascii="Times New Roman" w:hAnsi="Times New Roman" w:cs="Times New Roman"/>
-          <w:sz w:val="28"/>
-          <w:szCs w:val="28"/>
-          <w:lang w:val="en-US"/>
-        </w:rPr>
-        <w:t xml:space="preserve"> </w:t>
-      </w:r>
-      <w:proofErr w:type="spellStart"/>
-      <w:r>
-        <w:rPr>
-          <w:rFonts w:ascii="Times New Roman" w:hAnsi="Times New Roman" w:cs="Times New Roman"/>
-          <w:sz w:val="28"/>
-          <w:szCs w:val="28"/>
-          <w:lang w:val="en-US"/>
-        </w:rPr>
-        <w:t>lệnh</w:t>
-      </w:r>
-      <w:proofErr w:type="spellEnd"/>
-    </w:p>
-    <w:p>
-      <w:pPr>
-        <w:rPr>
-          <w:rFonts w:ascii="Times New Roman" w:hAnsi="Times New Roman" w:cs="Times New Roman"/>
-          <w:sz w:val="28"/>
-          <w:szCs w:val="28"/>
-          <w:lang w:val="en-US"/>
-        </w:rPr>
-      </w:pPr>
-      <w:proofErr w:type="spellStart"/>
-      <w:proofErr w:type="gramStart"/>
-      <w:r>
-        <w:rPr>
-          <w:rFonts w:ascii="Times New Roman" w:hAnsi="Times New Roman" w:cs="Times New Roman"/>
-          <w:sz w:val="28"/>
-          <w:szCs w:val="28"/>
-          <w:lang w:val="en-US"/>
-        </w:rPr>
-        <w:t>git</w:t>
-      </w:r>
-      <w:proofErr w:type="spellEnd"/>
-      <w:proofErr w:type="gramEnd"/>
-      <w:r>
-        <w:rPr>
-          <w:rFonts w:ascii="Times New Roman" w:hAnsi="Times New Roman" w:cs="Times New Roman"/>
-          <w:sz w:val="28"/>
-          <w:szCs w:val="28"/>
-          <w:lang w:val="en-US"/>
-        </w:rPr>
-        <w:t xml:space="preserve"> push origin master </w:t>
-      </w:r>
     </w:p>
     <w:p>
       <w:pPr>

</xml_diff>